<commit_message>
Atualização automática: 2025-04-10 20:48:46
</commit_message>
<xml_diff>
--- a/src/docs/EduardosDosSantosFerreira.docx
+++ b/src/docs/EduardosDosSantosFerreira.docx
@@ -683,15 +683,7 @@
           <w:color w:val="414141"/>
           <w:sz w:val="20"/>
         </w:rPr>
-        <w:t xml:space="preserve">Rede de Mercados </w:t>
-      </w:r>
-      <w:r>
-        <w:rPr>
-          <w:b/>
-          <w:color w:val="414141"/>
-          <w:sz w:val="20"/>
-        </w:rPr>
-        <w:t>Lima</w:t>
+        <w:t>Rede de Mercados Lima</w:t>
       </w:r>
       <w:r>
         <w:rPr>
@@ -752,23 +744,7 @@
           <w:color w:val="5D5D5D"/>
           <w:sz w:val="16"/>
         </w:rPr>
-        <w:t>Out</w:t>
-      </w:r>
-      <w:r>
-        <w:rPr>
-          <w:i/>
-          <w:color w:val="5D5D5D"/>
-          <w:sz w:val="16"/>
-        </w:rPr>
-        <w:t xml:space="preserve"> 202</w:t>
-      </w:r>
-      <w:r>
-        <w:rPr>
-          <w:i/>
-          <w:color w:val="5D5D5D"/>
-          <w:sz w:val="16"/>
-        </w:rPr>
-        <w:t>2</w:t>
+        <w:t>Out 2022</w:t>
       </w:r>
     </w:p>
     <w:p>
@@ -1143,10 +1119,7 @@
         <w:ind w:hanging="159"/>
       </w:pPr>
       <w:r>
-        <w:t>Integração com formulários de contato e links para canais de atendimento</w:t>
-      </w:r>
-      <w:r>
-        <w:t>.</w:t>
+        <w:t>Integração com formulários de contato e links para canais de atendimento.</w:t>
       </w:r>
     </w:p>
     <w:p>
@@ -1194,15 +1167,7 @@
           <w:color w:val="414141"/>
           <w:sz w:val="20"/>
         </w:rPr>
-        <w:t>S</w:t>
-      </w:r>
-      <w:r>
-        <w:rPr>
-          <w:b/>
-          <w:color w:val="414141"/>
-          <w:sz w:val="20"/>
-        </w:rPr>
-        <w:t>aque Crédito</w:t>
+        <w:t>Saque Crédito</w:t>
       </w:r>
       <w:r>
         <w:rPr>
@@ -1279,23 +1244,7 @@
           <w:color w:val="5D5D5D"/>
           <w:sz w:val="16"/>
         </w:rPr>
-        <w:t>abril</w:t>
-      </w:r>
-      <w:r>
-        <w:rPr>
-          <w:i/>
-          <w:color w:val="5D5D5D"/>
-          <w:sz w:val="16"/>
-        </w:rPr>
-        <w:t xml:space="preserve"> 202</w:t>
-      </w:r>
-      <w:r>
-        <w:rPr>
-          <w:i/>
-          <w:color w:val="5D5D5D"/>
-          <w:sz w:val="16"/>
-        </w:rPr>
-        <w:t>5</w:t>
+        <w:t>abril 2025</w:t>
       </w:r>
     </w:p>
     <w:p>
@@ -2017,6 +1966,7 @@
         <w:rPr>
           <w:color w:val="2F5496" w:themeColor="accent1" w:themeShade="BF"/>
         </w:rPr>
+        <w:lastRenderedPageBreak/>
         <w:t>Habilidades</w:t>
       </w:r>
       <w:r>
@@ -2103,7 +2053,16 @@
                 <w:sz w:val="20"/>
                 <w:lang w:val="en-US"/>
               </w:rPr>
-              <w:t xml:space="preserve">               </w:t>
+              <w:t xml:space="preserve">              </w:t>
+            </w:r>
+            <w:r>
+              <w:rPr>
+                <w:b/>
+                <w:color w:val="414141"/>
+                <w:sz w:val="20"/>
+                <w:lang w:val="en-US"/>
+              </w:rPr>
+              <w:t xml:space="preserve"> </w:t>
             </w:r>
             <w:proofErr w:type="spellStart"/>
             <w:r>

</xml_diff>

<commit_message>
Atualização automática: 2025-04-16 15:29:11
</commit_message>
<xml_diff>
--- a/src/docs/EduardosDosSantosFerreira.docx
+++ b/src/docs/EduardosDosSantosFerreira.docx
@@ -641,16 +641,141 @@
           <w:ilvl w:val="0"/>
           <w:numId w:val="1"/>
         </w:numPr>
+        <w:spacing w:after="140"/>
         <w:ind w:hanging="159"/>
       </w:pPr>
       <w:r>
-        <w:t>Manutenção de Hardwares internos da empresa,</w:t>
-      </w:r>
-      <w:r>
-        <w:t xml:space="preserve"> e otimização de desempenho</w:t>
+        <w:t>Otimização de dados locais e manutenção nos setores de armazenamento dos softwares</w:t>
       </w:r>
       <w:r>
         <w:t>.</w:t>
+      </w:r>
+    </w:p>
+    <w:p>
+      <w:pPr>
+        <w:tabs>
+          <w:tab w:val="right" w:pos="10318"/>
+        </w:tabs>
+        <w:spacing w:after="25"/>
+        <w:ind w:left="-15" w:right="-15" w:firstLine="0"/>
+      </w:pPr>
+      <w:r>
+        <w:rPr>
+          <w:b/>
+          <w:color w:val="414141"/>
+          <w:sz w:val="20"/>
+        </w:rPr>
+        <w:t>Financeira Ajuda Cidadão</w:t>
+      </w:r>
+      <w:r>
+        <w:rPr>
+          <w:b/>
+          <w:color w:val="414141"/>
+          <w:sz w:val="20"/>
+        </w:rPr>
+        <w:t>.</w:t>
+      </w:r>
+      <w:r>
+        <w:rPr>
+          <w:b/>
+          <w:color w:val="414141"/>
+          <w:sz w:val="20"/>
+        </w:rPr>
+        <w:tab/>
+      </w:r>
+      <w:r>
+        <w:rPr>
+          <w:i/>
+          <w:color w:val="C00000"/>
+        </w:rPr>
+        <w:t>Itanhaém</w:t>
+      </w:r>
+    </w:p>
+    <w:p>
+      <w:pPr>
+        <w:tabs>
+          <w:tab w:val="right" w:pos="10318"/>
+        </w:tabs>
+        <w:spacing w:after="63"/>
+        <w:ind w:left="-15" w:right="-15" w:firstLine="0"/>
+      </w:pPr>
+      <w:r>
+        <w:rPr>
+          <w:color w:val="5D5D5D"/>
+          <w:sz w:val="16"/>
+        </w:rPr>
+        <w:t xml:space="preserve">Técnico em Desenvolvimento de Sistemas - </w:t>
+      </w:r>
+      <w:r>
+        <w:rPr>
+          <w:color w:val="5D5D5D"/>
+          <w:sz w:val="16"/>
+        </w:rPr>
+        <w:t xml:space="preserve">Desenvolvedor </w:t>
+      </w:r>
+      <w:proofErr w:type="spellStart"/>
+      <w:r>
+        <w:rPr>
+          <w:color w:val="5D5D5D"/>
+          <w:sz w:val="16"/>
+        </w:rPr>
+        <w:t>Frontend</w:t>
+      </w:r>
+      <w:proofErr w:type="spellEnd"/>
+      <w:r>
+        <w:rPr>
+          <w:color w:val="5D5D5D"/>
+          <w:sz w:val="16"/>
+        </w:rPr>
+        <w:t>.</w:t>
+      </w:r>
+      <w:r>
+        <w:rPr>
+          <w:color w:val="5D5D5D"/>
+          <w:sz w:val="16"/>
+        </w:rPr>
+        <w:tab/>
+      </w:r>
+      <w:proofErr w:type="spellStart"/>
+      <w:r>
+        <w:rPr>
+          <w:i/>
+          <w:color w:val="5D5D5D"/>
+          <w:sz w:val="16"/>
+        </w:rPr>
+        <w:t>September</w:t>
+      </w:r>
+      <w:proofErr w:type="spellEnd"/>
+      <w:r>
+        <w:rPr>
+          <w:i/>
+          <w:color w:val="5D5D5D"/>
+          <w:sz w:val="16"/>
+        </w:rPr>
+        <w:t xml:space="preserve"> 20</w:t>
+      </w:r>
+      <w:r>
+        <w:rPr>
+          <w:i/>
+          <w:color w:val="5D5D5D"/>
+          <w:sz w:val="16"/>
+        </w:rPr>
+        <w:t>24</w:t>
+      </w:r>
+    </w:p>
+    <w:p>
+      <w:pPr>
+        <w:numPr>
+          <w:ilvl w:val="0"/>
+          <w:numId w:val="1"/>
+        </w:numPr>
+        <w:ind w:hanging="159"/>
+      </w:pPr>
+      <w:r>
+        <w:t>Desenvolvimento d</w:t>
+      </w:r>
+      <w:r>
+        <w:t>e Software, comunicação e envio de documentação.</w:t>
       </w:r>
     </w:p>
     <w:p>
@@ -663,288 +788,7 @@
         <w:ind w:hanging="159"/>
       </w:pPr>
       <w:r>
-        <w:t>Otimização de dados locais e manutenção nos setores de armazenamento dos softwares</w:t>
-      </w:r>
-      <w:r>
-        <w:t>.</w:t>
-      </w:r>
-    </w:p>
-    <w:p>
-      <w:pPr>
-        <w:tabs>
-          <w:tab w:val="right" w:pos="10318"/>
-        </w:tabs>
-        <w:spacing w:after="25"/>
-        <w:ind w:left="-15" w:right="-15" w:firstLine="0"/>
-      </w:pPr>
-      <w:r>
-        <w:rPr>
-          <w:b/>
-          <w:color w:val="414141"/>
-          <w:sz w:val="20"/>
-        </w:rPr>
-        <w:t>Rede de Mercados Lima</w:t>
-      </w:r>
-      <w:r>
-        <w:rPr>
-          <w:b/>
-          <w:color w:val="414141"/>
-          <w:sz w:val="20"/>
-        </w:rPr>
-        <w:t>.</w:t>
-      </w:r>
-      <w:r>
-        <w:rPr>
-          <w:b/>
-          <w:color w:val="414141"/>
-          <w:sz w:val="20"/>
-        </w:rPr>
-        <w:tab/>
-      </w:r>
-      <w:r>
-        <w:rPr>
-          <w:i/>
-          <w:color w:val="C00000"/>
-        </w:rPr>
-        <w:t>Itanhaém</w:t>
-      </w:r>
-    </w:p>
-    <w:p>
-      <w:pPr>
-        <w:tabs>
-          <w:tab w:val="right" w:pos="10318"/>
-        </w:tabs>
-        <w:spacing w:after="63"/>
-        <w:ind w:left="-15" w:right="-15" w:firstLine="0"/>
-      </w:pPr>
-      <w:r>
-        <w:rPr>
-          <w:color w:val="5D5D5D"/>
-          <w:sz w:val="16"/>
-        </w:rPr>
-        <w:t>Técnico em manutenção de Hardware e Software</w:t>
-      </w:r>
-      <w:r>
-        <w:rPr>
-          <w:color w:val="5D5D5D"/>
-          <w:sz w:val="16"/>
-        </w:rPr>
-        <w:t>.</w:t>
-      </w:r>
-      <w:r>
-        <w:rPr>
-          <w:color w:val="5D5D5D"/>
-          <w:sz w:val="16"/>
-        </w:rPr>
-        <w:tab/>
-      </w:r>
-      <w:r>
-        <w:rPr>
-          <w:i/>
-          <w:color w:val="5D5D5D"/>
-          <w:sz w:val="16"/>
-        </w:rPr>
-        <w:t>Out 2022</w:t>
-      </w:r>
-    </w:p>
-    <w:p>
-      <w:pPr>
-        <w:numPr>
-          <w:ilvl w:val="0"/>
-          <w:numId w:val="1"/>
-        </w:numPr>
-        <w:ind w:hanging="159"/>
-      </w:pPr>
-      <w:r>
-        <w:t>Instalação e configuração de Softwares de produtividade, comunicação e envio de documentação.</w:t>
-      </w:r>
-    </w:p>
-    <w:p>
-      <w:pPr>
-        <w:numPr>
-          <w:ilvl w:val="0"/>
-          <w:numId w:val="1"/>
-        </w:numPr>
-        <w:ind w:hanging="159"/>
-      </w:pPr>
-      <w:r>
-        <w:t>Manutenção de Hardwares internos da empresa, e otimização de desempenho.</w:t>
-      </w:r>
-    </w:p>
-    <w:p>
-      <w:pPr>
-        <w:numPr>
-          <w:ilvl w:val="0"/>
-          <w:numId w:val="1"/>
-        </w:numPr>
-        <w:spacing w:after="140"/>
-        <w:ind w:hanging="159"/>
-      </w:pPr>
-      <w:r>
-        <w:t>Otimização de dados locais e manutenção nos setores de armazenamento dos softwares.</w:t>
-      </w:r>
-    </w:p>
-    <w:p>
-      <w:pPr>
-        <w:tabs>
-          <w:tab w:val="right" w:pos="10318"/>
-        </w:tabs>
-        <w:spacing w:after="25"/>
-        <w:ind w:left="-15" w:right="-15" w:firstLine="0"/>
-      </w:pPr>
-      <w:r>
-        <w:rPr>
-          <w:b/>
-          <w:color w:val="414141"/>
-          <w:sz w:val="20"/>
-        </w:rPr>
-        <w:t>Financeira Ajuda Cidadão</w:t>
-      </w:r>
-      <w:r>
-        <w:rPr>
-          <w:b/>
-          <w:color w:val="414141"/>
-          <w:sz w:val="20"/>
-        </w:rPr>
-        <w:t>.</w:t>
-      </w:r>
-      <w:r>
-        <w:rPr>
-          <w:b/>
-          <w:color w:val="414141"/>
-          <w:sz w:val="20"/>
-        </w:rPr>
-        <w:tab/>
-      </w:r>
-      <w:r>
-        <w:rPr>
-          <w:i/>
-          <w:color w:val="C00000"/>
-        </w:rPr>
-        <w:t>Itanhaém</w:t>
-      </w:r>
-    </w:p>
-    <w:p>
-      <w:pPr>
-        <w:tabs>
-          <w:tab w:val="right" w:pos="10318"/>
-        </w:tabs>
-        <w:spacing w:after="63"/>
-        <w:ind w:left="-15" w:right="-15" w:firstLine="0"/>
-      </w:pPr>
-      <w:r>
-        <w:rPr>
-          <w:color w:val="5D5D5D"/>
-          <w:sz w:val="16"/>
-        </w:rPr>
-        <w:t xml:space="preserve">Técnico em Desenvolvimento de Sistemas - </w:t>
-      </w:r>
-      <w:r>
-        <w:rPr>
-          <w:color w:val="5D5D5D"/>
-          <w:sz w:val="16"/>
-        </w:rPr>
-        <w:t xml:space="preserve">Desenvolvedor </w:t>
-      </w:r>
-      <w:proofErr w:type="spellStart"/>
-      <w:r>
-        <w:rPr>
-          <w:color w:val="5D5D5D"/>
-          <w:sz w:val="16"/>
-        </w:rPr>
-        <w:t>Frontend</w:t>
-      </w:r>
-      <w:proofErr w:type="spellEnd"/>
-      <w:r>
-        <w:rPr>
-          <w:color w:val="5D5D5D"/>
-          <w:sz w:val="16"/>
-        </w:rPr>
-        <w:t>.</w:t>
-      </w:r>
-      <w:r>
-        <w:rPr>
-          <w:color w:val="5D5D5D"/>
-          <w:sz w:val="16"/>
-        </w:rPr>
-        <w:tab/>
-      </w:r>
-      <w:proofErr w:type="spellStart"/>
-      <w:r>
-        <w:rPr>
-          <w:i/>
-          <w:color w:val="5D5D5D"/>
-          <w:sz w:val="16"/>
-        </w:rPr>
-        <w:t>September</w:t>
-      </w:r>
-      <w:proofErr w:type="spellEnd"/>
-      <w:r>
-        <w:rPr>
-          <w:i/>
-          <w:color w:val="5D5D5D"/>
-          <w:sz w:val="16"/>
-        </w:rPr>
-        <w:t xml:space="preserve"> 20</w:t>
-      </w:r>
-      <w:r>
-        <w:rPr>
-          <w:i/>
-          <w:color w:val="5D5D5D"/>
-          <w:sz w:val="16"/>
-        </w:rPr>
-        <w:t>24</w:t>
-      </w:r>
-    </w:p>
-    <w:p>
-      <w:pPr>
-        <w:numPr>
-          <w:ilvl w:val="0"/>
-          <w:numId w:val="1"/>
-        </w:numPr>
-        <w:ind w:hanging="159"/>
-      </w:pPr>
-      <w:r>
-        <w:t>Desenvolvimento d</w:t>
-      </w:r>
-      <w:r>
-        <w:t>e Software, comunicação e envio de documentação.</w:t>
-      </w:r>
-    </w:p>
-    <w:p>
-      <w:pPr>
-        <w:numPr>
-          <w:ilvl w:val="0"/>
-          <w:numId w:val="1"/>
-        </w:numPr>
-        <w:ind w:hanging="159"/>
-      </w:pPr>
-      <w:r>
-        <w:t>Manutenção de Hardwares internos da empresa, e otimização de desempenho.</w:t>
-      </w:r>
-    </w:p>
-    <w:p>
-      <w:pPr>
-        <w:numPr>
-          <w:ilvl w:val="0"/>
-          <w:numId w:val="1"/>
-        </w:numPr>
-        <w:spacing w:after="140"/>
-        <w:ind w:hanging="159"/>
-      </w:pPr>
-      <w:r>
-        <w:t xml:space="preserve">Desenvolvimento </w:t>
-      </w:r>
-      <w:proofErr w:type="spellStart"/>
-      <w:r>
-        <w:t>frontend</w:t>
-      </w:r>
-      <w:proofErr w:type="spellEnd"/>
-      <w:r>
-        <w:t>, implantação de APIs e banco de dados</w:t>
-      </w:r>
-      <w:r>
-        <w:t>.</w:t>
+        <w:t>Criação completa do site institucional da empresa, com foco em responsividade e usabilidade.</w:t>
       </w:r>
     </w:p>
     <w:p>
@@ -1153,1347 +997,6 @@
         </w:r>
       </w:hyperlink>
     </w:p>
-    <w:p>
-      <w:pPr>
-        <w:tabs>
-          <w:tab w:val="right" w:pos="10318"/>
-        </w:tabs>
-        <w:spacing w:after="25"/>
-        <w:ind w:left="-15" w:right="-15" w:firstLine="0"/>
-      </w:pPr>
-      <w:r>
-        <w:rPr>
-          <w:b/>
-          <w:color w:val="414141"/>
-          <w:sz w:val="20"/>
-        </w:rPr>
-        <w:t>Saque Crédito</w:t>
-      </w:r>
-      <w:r>
-        <w:rPr>
-          <w:b/>
-          <w:color w:val="414141"/>
-          <w:sz w:val="20"/>
-        </w:rPr>
-        <w:t>.</w:t>
-      </w:r>
-      <w:r>
-        <w:rPr>
-          <w:b/>
-          <w:color w:val="414141"/>
-          <w:sz w:val="20"/>
-        </w:rPr>
-        <w:tab/>
-      </w:r>
-      <w:r>
-        <w:rPr>
-          <w:i/>
-          <w:color w:val="C00000"/>
-        </w:rPr>
-        <w:t>Itanhaém</w:t>
-      </w:r>
-    </w:p>
-    <w:p>
-      <w:pPr>
-        <w:tabs>
-          <w:tab w:val="right" w:pos="10318"/>
-        </w:tabs>
-        <w:spacing w:after="63"/>
-        <w:ind w:left="-15" w:right="-15" w:firstLine="0"/>
-      </w:pPr>
-      <w:r>
-        <w:rPr>
-          <w:color w:val="5D5D5D"/>
-          <w:sz w:val="16"/>
-        </w:rPr>
-        <w:t xml:space="preserve">Desenvolvimento </w:t>
-      </w:r>
-      <w:proofErr w:type="spellStart"/>
-      <w:r>
-        <w:rPr>
-          <w:color w:val="5D5D5D"/>
-          <w:sz w:val="16"/>
-        </w:rPr>
-        <w:t>Frontend</w:t>
-      </w:r>
-      <w:proofErr w:type="spellEnd"/>
-      <w:r>
-        <w:rPr>
-          <w:color w:val="5D5D5D"/>
-          <w:sz w:val="16"/>
-        </w:rPr>
-        <w:t xml:space="preserve"> - Desenvolvedor Web - UI/UX Designer</w:t>
-      </w:r>
-      <w:r>
-        <w:rPr>
-          <w:color w:val="5D5D5D"/>
-          <w:sz w:val="16"/>
-        </w:rPr>
-        <w:t>.</w:t>
-      </w:r>
-      <w:r>
-        <w:rPr>
-          <w:color w:val="5D5D5D"/>
-          <w:sz w:val="16"/>
-        </w:rPr>
-        <w:tab/>
-      </w:r>
-      <w:r>
-        <w:rPr>
-          <w:i/>
-          <w:color w:val="5D5D5D"/>
-          <w:sz w:val="16"/>
-        </w:rPr>
-        <w:t>abril 2025</w:t>
-      </w:r>
-    </w:p>
-    <w:p>
-      <w:pPr>
-        <w:numPr>
-          <w:ilvl w:val="0"/>
-          <w:numId w:val="1"/>
-        </w:numPr>
-        <w:ind w:hanging="159"/>
-      </w:pPr>
-      <w:r>
-        <w:t>Desenvolvimento da plataforma online de soluções financeiras.</w:t>
-      </w:r>
-    </w:p>
-    <w:p>
-      <w:pPr>
-        <w:numPr>
-          <w:ilvl w:val="0"/>
-          <w:numId w:val="1"/>
-        </w:numPr>
-        <w:ind w:hanging="159"/>
-      </w:pPr>
-      <w:r>
-        <w:t>Integração com formulários de contato e links para canais de atendimento.</w:t>
-      </w:r>
-    </w:p>
-    <w:p>
-      <w:pPr>
-        <w:numPr>
-          <w:ilvl w:val="0"/>
-          <w:numId w:val="1"/>
-        </w:numPr>
-        <w:spacing w:after="140"/>
-        <w:ind w:hanging="159"/>
-      </w:pPr>
-      <w:r>
-        <w:t>Criação completa do site institucional da empresa, com foco em responsividade e usabilidade.</w:t>
-      </w:r>
-    </w:p>
-    <w:p>
-      <w:pPr>
-        <w:numPr>
-          <w:ilvl w:val="0"/>
-          <w:numId w:val="1"/>
-        </w:numPr>
-        <w:spacing w:after="140"/>
-        <w:ind w:hanging="159"/>
-      </w:pPr>
-      <w:hyperlink r:id="rId16" w:history="1">
-        <w:r>
-          <w:rPr>
-            <w:rStyle w:val="Hyperlink"/>
-          </w:rPr>
-          <w:t>https://saque-credito.vercel.app/</w:t>
-        </w:r>
-      </w:hyperlink>
-    </w:p>
-    <w:p>
-      <w:pPr>
-        <w:pStyle w:val="Ttulo1"/>
-        <w:ind w:left="-5"/>
-        <w:rPr>
-          <w:lang w:val="en-US"/>
-        </w:rPr>
-      </w:pPr>
-      <w:proofErr w:type="spellStart"/>
-      <w:r>
-        <w:rPr>
-          <w:color w:val="2F5496" w:themeColor="accent1" w:themeShade="BF"/>
-          <w:lang w:val="en-US"/>
-        </w:rPr>
-        <w:t>P</w:t>
-      </w:r>
-      <w:r>
-        <w:rPr>
-          <w:color w:val="2F5496" w:themeColor="accent1" w:themeShade="BF"/>
-          <w:lang w:val="en-US"/>
-        </w:rPr>
-        <w:t>rojétos</w:t>
-      </w:r>
-      <w:proofErr w:type="spellEnd"/>
-      <w:r>
-        <w:rPr>
-          <w:color w:val="2F5496" w:themeColor="accent1" w:themeShade="BF"/>
-          <w:lang w:val="en-US"/>
-        </w:rPr>
-        <w:t xml:space="preserve"> </w:t>
-      </w:r>
-      <w:proofErr w:type="spellStart"/>
-      <w:r>
-        <w:rPr>
-          <w:color w:val="262626" w:themeColor="text1" w:themeTint="D9"/>
-          <w:lang w:val="en-US"/>
-        </w:rPr>
-        <w:t>Destaque</w:t>
-      </w:r>
-      <w:proofErr w:type="spellEnd"/>
-    </w:p>
-    <w:p>
-      <w:pPr>
-        <w:tabs>
-          <w:tab w:val="right" w:pos="10318"/>
-        </w:tabs>
-        <w:spacing w:after="26" w:line="360" w:lineRule="auto"/>
-        <w:ind w:left="-15" w:right="-15" w:firstLine="0"/>
-        <w:rPr>
-          <w:lang w:val="en-US"/>
-        </w:rPr>
-      </w:pPr>
-      <w:proofErr w:type="spellStart"/>
-      <w:r>
-        <w:rPr>
-          <w:b/>
-          <w:color w:val="414141"/>
-          <w:sz w:val="20"/>
-          <w:lang w:val="en-US"/>
-        </w:rPr>
-        <w:t>CleanCrow</w:t>
-      </w:r>
-      <w:proofErr w:type="spellEnd"/>
-      <w:r>
-        <w:rPr>
-          <w:b/>
-          <w:color w:val="414141"/>
-          <w:sz w:val="20"/>
-          <w:lang w:val="en-US"/>
-        </w:rPr>
-        <w:t>.</w:t>
-      </w:r>
-      <w:r>
-        <w:rPr>
-          <w:b/>
-          <w:color w:val="414141"/>
-          <w:sz w:val="20"/>
-          <w:lang w:val="en-US"/>
-        </w:rPr>
-        <w:tab/>
-      </w:r>
-      <w:proofErr w:type="spellStart"/>
-      <w:r>
-        <w:rPr>
-          <w:i/>
-          <w:color w:val="C00000"/>
-          <w:lang w:val="en-US"/>
-        </w:rPr>
-        <w:t>TeX</w:t>
-      </w:r>
-      <w:proofErr w:type="spellEnd"/>
-      <w:r>
-        <w:rPr>
-          <w:i/>
-          <w:color w:val="C00000"/>
-          <w:lang w:val="en-US"/>
-        </w:rPr>
-        <w:t>,</w:t>
-      </w:r>
-      <w:r>
-        <w:rPr>
-          <w:i/>
-          <w:color w:val="C00000"/>
-          <w:lang w:val="en-US"/>
-        </w:rPr>
-        <w:t xml:space="preserve"> </w:t>
-      </w:r>
-      <w:r>
-        <w:rPr>
-          <w:i/>
-          <w:color w:val="C00000"/>
-          <w:lang w:val="en-US"/>
-        </w:rPr>
-        <w:t>Python</w:t>
-      </w:r>
-      <w:r>
-        <w:rPr>
-          <w:i/>
-          <w:color w:val="C00000"/>
-          <w:lang w:val="en-US"/>
-        </w:rPr>
-        <w:t>,</w:t>
-      </w:r>
-      <w:r>
-        <w:rPr>
-          <w:i/>
-          <w:color w:val="C00000"/>
-          <w:lang w:val="en-US"/>
-        </w:rPr>
-        <w:t xml:space="preserve"> </w:t>
-      </w:r>
-      <w:proofErr w:type="spellStart"/>
-      <w:r>
-        <w:rPr>
-          <w:i/>
-          <w:color w:val="C00000"/>
-          <w:lang w:val="en-US"/>
-        </w:rPr>
-        <w:t>Javascript</w:t>
-      </w:r>
-      <w:proofErr w:type="spellEnd"/>
-      <w:r>
-        <w:rPr>
-          <w:i/>
-          <w:color w:val="EF4089"/>
-          <w:lang w:val="en-US"/>
-        </w:rPr>
-        <w:t xml:space="preserve"> </w:t>
-      </w:r>
-    </w:p>
-    <w:p>
-      <w:pPr>
-        <w:tabs>
-          <w:tab w:val="right" w:pos="10318"/>
-        </w:tabs>
-        <w:spacing w:after="63" w:line="360" w:lineRule="auto"/>
-        <w:ind w:left="-15" w:right="-15" w:firstLine="0"/>
-        <w:rPr>
-          <w:lang w:val="en-US"/>
-        </w:rPr>
-      </w:pPr>
-      <w:r>
-        <w:rPr>
-          <w:color w:val="5D5D5D"/>
-          <w:sz w:val="16"/>
-          <w:lang w:val="en-US"/>
-        </w:rPr>
-        <w:t xml:space="preserve">Software de </w:t>
-      </w:r>
-      <w:proofErr w:type="spellStart"/>
-      <w:r>
-        <w:rPr>
-          <w:color w:val="5D5D5D"/>
-          <w:sz w:val="16"/>
-          <w:lang w:val="en-US"/>
-        </w:rPr>
-        <w:t>limpeza</w:t>
-      </w:r>
-      <w:proofErr w:type="spellEnd"/>
-      <w:r>
-        <w:rPr>
-          <w:color w:val="5D5D5D"/>
-          <w:sz w:val="16"/>
-          <w:lang w:val="en-US"/>
-        </w:rPr>
-        <w:t xml:space="preserve"> e </w:t>
-      </w:r>
-      <w:proofErr w:type="spellStart"/>
-      <w:r>
-        <w:rPr>
-          <w:color w:val="5D5D5D"/>
-          <w:sz w:val="16"/>
-          <w:lang w:val="en-US"/>
-        </w:rPr>
-        <w:t>atualização</w:t>
-      </w:r>
-      <w:proofErr w:type="spellEnd"/>
-      <w:r>
-        <w:rPr>
-          <w:color w:val="5D5D5D"/>
-          <w:sz w:val="16"/>
-          <w:lang w:val="en-US"/>
-        </w:rPr>
-        <w:t xml:space="preserve"> do Sistema </w:t>
-      </w:r>
-      <w:proofErr w:type="spellStart"/>
-      <w:r>
-        <w:rPr>
-          <w:color w:val="5D5D5D"/>
-          <w:sz w:val="16"/>
-          <w:lang w:val="en-US"/>
-        </w:rPr>
-        <w:t>operacional</w:t>
-      </w:r>
-      <w:proofErr w:type="spellEnd"/>
-      <w:r>
-        <w:rPr>
-          <w:color w:val="5D5D5D"/>
-          <w:sz w:val="16"/>
-          <w:lang w:val="en-US"/>
-        </w:rPr>
-        <w:t xml:space="preserve"> Windows</w:t>
-      </w:r>
-      <w:r>
-        <w:rPr>
-          <w:color w:val="5D5D5D"/>
-          <w:sz w:val="16"/>
-          <w:lang w:val="en-US"/>
-        </w:rPr>
-        <w:t>.</w:t>
-      </w:r>
-      <w:r>
-        <w:rPr>
-          <w:color w:val="5D5D5D"/>
-          <w:sz w:val="16"/>
-          <w:lang w:val="en-US"/>
-        </w:rPr>
-        <w:tab/>
-      </w:r>
-      <w:hyperlink r:id="rId17">
-        <w:proofErr w:type="spellStart"/>
-        <w:r>
-          <w:rPr>
-            <w:i/>
-            <w:color w:val="5D5D5D"/>
-            <w:sz w:val="16"/>
-            <w:lang w:val="en-US"/>
-          </w:rPr>
-          <w:t>Github</w:t>
-        </w:r>
-        <w:proofErr w:type="spellEnd"/>
-      </w:hyperlink>
-    </w:p>
-    <w:p>
-      <w:pPr>
-        <w:numPr>
-          <w:ilvl w:val="0"/>
-          <w:numId w:val="2"/>
-        </w:numPr>
-        <w:spacing w:line="360" w:lineRule="auto"/>
-        <w:ind w:hanging="159"/>
-      </w:pPr>
-      <w:r>
-        <w:t>Desenvolvi</w:t>
-      </w:r>
-      <w:r>
-        <w:t>mento</w:t>
-      </w:r>
-      <w:r>
-        <w:t xml:space="preserve"> </w:t>
-      </w:r>
-      <w:r>
-        <w:t>de</w:t>
-      </w:r>
-      <w:r>
-        <w:t xml:space="preserve"> Software </w:t>
-      </w:r>
-      <w:r>
-        <w:t xml:space="preserve">usando arquivos </w:t>
-      </w:r>
-      <w:r>
-        <w:t>TeX</w:t>
-      </w:r>
-      <w:r>
-        <w:t>,</w:t>
-      </w:r>
-      <w:r>
-        <w:t xml:space="preserve"> </w:t>
-      </w:r>
-      <w:r>
-        <w:t>Python</w:t>
-      </w:r>
-      <w:r>
-        <w:t>,</w:t>
-      </w:r>
-      <w:r>
-        <w:t xml:space="preserve"> </w:t>
-      </w:r>
-      <w:proofErr w:type="spellStart"/>
-      <w:r>
-        <w:t>Javascript</w:t>
-      </w:r>
-      <w:proofErr w:type="spellEnd"/>
-      <w:r>
-        <w:t>.</w:t>
-      </w:r>
-    </w:p>
-    <w:p>
-      <w:pPr>
-        <w:numPr>
-          <w:ilvl w:val="0"/>
-          <w:numId w:val="2"/>
-        </w:numPr>
-        <w:spacing w:line="360" w:lineRule="auto"/>
-        <w:ind w:hanging="159"/>
-      </w:pPr>
-      <w:r>
-        <w:t xml:space="preserve">Para auxiliar o desenvolvimento utilizei </w:t>
-      </w:r>
-      <w:proofErr w:type="spellStart"/>
-      <w:r>
-        <w:t>Tkinter</w:t>
-      </w:r>
-      <w:proofErr w:type="spellEnd"/>
-      <w:r>
-        <w:t xml:space="preserve">, e </w:t>
-      </w:r>
-      <w:r>
-        <w:t>outras bibliotecas Python</w:t>
-      </w:r>
-      <w:r>
-        <w:t>.</w:t>
-      </w:r>
-    </w:p>
-    <w:p>
-      <w:pPr>
-        <w:numPr>
-          <w:ilvl w:val="0"/>
-          <w:numId w:val="2"/>
-        </w:numPr>
-        <w:spacing w:line="360" w:lineRule="auto"/>
-        <w:ind w:hanging="159"/>
-      </w:pPr>
-      <w:r>
-        <w:t>Site disponível com distribuição gratuita do software</w:t>
-      </w:r>
-      <w:r>
-        <w:t>.</w:t>
-      </w:r>
-    </w:p>
-    <w:p>
-      <w:pPr>
-        <w:numPr>
-          <w:ilvl w:val="0"/>
-          <w:numId w:val="2"/>
-        </w:numPr>
-        <w:spacing w:after="146" w:line="360" w:lineRule="auto"/>
-        <w:ind w:hanging="159"/>
-      </w:pPr>
-      <w:hyperlink r:id="rId18" w:history="1">
-        <w:proofErr w:type="spellStart"/>
-        <w:r>
-          <w:rPr>
-            <w:rStyle w:val="Hyperlink"/>
-          </w:rPr>
-          <w:t>CleanCrow</w:t>
-        </w:r>
-        <w:proofErr w:type="spellEnd"/>
-      </w:hyperlink>
-    </w:p>
-    <w:p>
-      <w:pPr>
-        <w:tabs>
-          <w:tab w:val="right" w:pos="10318"/>
-        </w:tabs>
-        <w:spacing w:after="26" w:line="360" w:lineRule="auto"/>
-        <w:ind w:left="-15" w:right="-15" w:firstLine="0"/>
-        <w:rPr>
-          <w:lang w:val="en-US"/>
-        </w:rPr>
-      </w:pPr>
-      <w:proofErr w:type="spellStart"/>
-      <w:r>
-        <w:rPr>
-          <w:b/>
-          <w:color w:val="414141"/>
-          <w:sz w:val="20"/>
-          <w:lang w:val="en-US"/>
-        </w:rPr>
-        <w:t>Task</w:t>
-      </w:r>
-      <w:r>
-        <w:rPr>
-          <w:b/>
-          <w:color w:val="414141"/>
-          <w:sz w:val="20"/>
-          <w:lang w:val="en-US"/>
-        </w:rPr>
-        <w:t>Form</w:t>
-      </w:r>
-      <w:proofErr w:type="spellEnd"/>
-      <w:r>
-        <w:rPr>
-          <w:b/>
-          <w:color w:val="414141"/>
-          <w:sz w:val="20"/>
-          <w:lang w:val="en-US"/>
-        </w:rPr>
-        <w:t>.</w:t>
-      </w:r>
-      <w:r>
-        <w:rPr>
-          <w:b/>
-          <w:color w:val="414141"/>
-          <w:sz w:val="20"/>
-          <w:lang w:val="en-US"/>
-        </w:rPr>
-        <w:tab/>
-      </w:r>
-      <w:r>
-        <w:rPr>
-          <w:i/>
-          <w:color w:val="C00000"/>
-          <w:lang w:val="en-US"/>
-        </w:rPr>
-        <w:t>HMTL</w:t>
-      </w:r>
-      <w:r>
-        <w:rPr>
-          <w:i/>
-          <w:color w:val="C00000"/>
-          <w:lang w:val="en-US"/>
-        </w:rPr>
-        <w:t>,</w:t>
-      </w:r>
-      <w:r>
-        <w:rPr>
-          <w:i/>
-          <w:color w:val="C00000"/>
-          <w:lang w:val="en-US"/>
-        </w:rPr>
-        <w:t xml:space="preserve"> CSS, </w:t>
-      </w:r>
-      <w:proofErr w:type="spellStart"/>
-      <w:r>
-        <w:rPr>
-          <w:i/>
-          <w:color w:val="C00000"/>
-          <w:lang w:val="en-US"/>
-        </w:rPr>
-        <w:t>Javascript</w:t>
-      </w:r>
-      <w:proofErr w:type="spellEnd"/>
-    </w:p>
-    <w:p>
-      <w:pPr>
-        <w:tabs>
-          <w:tab w:val="right" w:pos="10318"/>
-        </w:tabs>
-        <w:spacing w:after="63" w:line="360" w:lineRule="auto"/>
-        <w:ind w:left="-15" w:right="-15" w:firstLine="0"/>
-        <w:rPr>
-          <w:lang w:val="en-US"/>
-        </w:rPr>
-      </w:pPr>
-      <w:r>
-        <w:rPr>
-          <w:color w:val="5D5D5D"/>
-          <w:sz w:val="16"/>
-          <w:lang w:val="en-US"/>
-        </w:rPr>
-        <w:t xml:space="preserve">Site </w:t>
-      </w:r>
-      <w:proofErr w:type="spellStart"/>
-      <w:r>
-        <w:rPr>
-          <w:color w:val="5D5D5D"/>
-          <w:sz w:val="16"/>
-          <w:lang w:val="en-US"/>
-        </w:rPr>
-        <w:t>multitarefa</w:t>
-      </w:r>
-      <w:proofErr w:type="spellEnd"/>
-      <w:r>
-        <w:rPr>
-          <w:color w:val="5D5D5D"/>
-          <w:sz w:val="16"/>
-          <w:lang w:val="en-US"/>
-        </w:rPr>
-        <w:t xml:space="preserve"> com </w:t>
-      </w:r>
-      <w:proofErr w:type="spellStart"/>
-      <w:r>
-        <w:rPr>
-          <w:color w:val="5D5D5D"/>
-          <w:sz w:val="16"/>
-          <w:lang w:val="en-US"/>
-        </w:rPr>
-        <w:t>foco</w:t>
-      </w:r>
-      <w:proofErr w:type="spellEnd"/>
-      <w:r>
-        <w:rPr>
-          <w:color w:val="5D5D5D"/>
-          <w:sz w:val="16"/>
-          <w:lang w:val="en-US"/>
-        </w:rPr>
-        <w:t xml:space="preserve"> </w:t>
-      </w:r>
-      <w:proofErr w:type="spellStart"/>
-      <w:r>
-        <w:rPr>
-          <w:color w:val="5D5D5D"/>
-          <w:sz w:val="16"/>
-          <w:lang w:val="en-US"/>
-        </w:rPr>
-        <w:t>em</w:t>
-      </w:r>
-      <w:proofErr w:type="spellEnd"/>
-      <w:r>
-        <w:rPr>
-          <w:color w:val="5D5D5D"/>
-          <w:sz w:val="16"/>
-          <w:lang w:val="en-US"/>
-        </w:rPr>
-        <w:t xml:space="preserve"> </w:t>
-      </w:r>
-      <w:proofErr w:type="spellStart"/>
-      <w:r>
-        <w:rPr>
-          <w:color w:val="5D5D5D"/>
-          <w:sz w:val="16"/>
-          <w:lang w:val="en-US"/>
-        </w:rPr>
-        <w:t>produtividade</w:t>
-      </w:r>
-      <w:proofErr w:type="spellEnd"/>
-      <w:r>
-        <w:rPr>
-          <w:color w:val="5D5D5D"/>
-          <w:sz w:val="16"/>
-          <w:lang w:val="en-US"/>
-        </w:rPr>
-        <w:tab/>
-      </w:r>
-      <w:hyperlink r:id="rId19">
-        <w:proofErr w:type="spellStart"/>
-        <w:r>
-          <w:rPr>
-            <w:i/>
-            <w:color w:val="5D5D5D"/>
-            <w:sz w:val="16"/>
-            <w:lang w:val="en-US"/>
-          </w:rPr>
-          <w:t>Github</w:t>
-        </w:r>
-        <w:proofErr w:type="spellEnd"/>
-      </w:hyperlink>
-    </w:p>
-    <w:p>
-      <w:pPr>
-        <w:numPr>
-          <w:ilvl w:val="0"/>
-          <w:numId w:val="2"/>
-        </w:numPr>
-        <w:spacing w:line="360" w:lineRule="auto"/>
-        <w:ind w:hanging="159"/>
-        <w:rPr>
-          <w:szCs w:val="18"/>
-        </w:rPr>
-      </w:pPr>
-      <w:proofErr w:type="spellStart"/>
-      <w:r>
-        <w:rPr>
-          <w:szCs w:val="18"/>
-        </w:rPr>
-        <w:t>TaskForm</w:t>
-      </w:r>
-      <w:proofErr w:type="spellEnd"/>
-      <w:r>
-        <w:rPr>
-          <w:szCs w:val="18"/>
-        </w:rPr>
-        <w:t xml:space="preserve"> é um gerenciador de tarefas e produtividade.</w:t>
-      </w:r>
-    </w:p>
-    <w:p>
-      <w:pPr>
-        <w:numPr>
-          <w:ilvl w:val="0"/>
-          <w:numId w:val="2"/>
-        </w:numPr>
-        <w:spacing w:line="360" w:lineRule="auto"/>
-        <w:ind w:hanging="159"/>
-      </w:pPr>
-      <w:r>
-        <w:t xml:space="preserve">Calendário, Lista de Tarefas, Bloco de Notas, </w:t>
-      </w:r>
-      <w:proofErr w:type="spellStart"/>
-      <w:r>
-        <w:t>Todolist</w:t>
-      </w:r>
-      <w:proofErr w:type="spellEnd"/>
-      <w:r>
-        <w:t>, Agenda, Calculadora</w:t>
-      </w:r>
-      <w:r>
-        <w:t>.</w:t>
-      </w:r>
-    </w:p>
-    <w:p>
-      <w:pPr>
-        <w:numPr>
-          <w:ilvl w:val="0"/>
-          <w:numId w:val="2"/>
-        </w:numPr>
-        <w:spacing w:line="360" w:lineRule="auto"/>
-        <w:ind w:hanging="159"/>
-      </w:pPr>
-      <w:r>
-        <w:t xml:space="preserve">Baseados em aplicativos </w:t>
-      </w:r>
-      <w:proofErr w:type="spellStart"/>
-      <w:r>
-        <w:t>todolist</w:t>
-      </w:r>
-      <w:proofErr w:type="spellEnd"/>
-      <w:r>
-        <w:t>, ele tem com diferencial reunir todo os apps de produtividade</w:t>
-      </w:r>
-      <w:r>
-        <w:t>.</w:t>
-      </w:r>
-    </w:p>
-    <w:p>
-      <w:pPr>
-        <w:numPr>
-          <w:ilvl w:val="0"/>
-          <w:numId w:val="2"/>
-        </w:numPr>
-        <w:spacing w:line="360" w:lineRule="auto"/>
-        <w:ind w:hanging="159"/>
-      </w:pPr>
-      <w:hyperlink r:id="rId20" w:history="1">
-        <w:proofErr w:type="spellStart"/>
-        <w:r>
-          <w:rPr>
-            <w:rStyle w:val="Hyperlink"/>
-          </w:rPr>
-          <w:t>TaskForm</w:t>
-        </w:r>
-        <w:proofErr w:type="spellEnd"/>
-      </w:hyperlink>
-    </w:p>
-    <w:p>
-      <w:pPr>
-        <w:pStyle w:val="Ttulo1"/>
-        <w:spacing w:after="0"/>
-        <w:ind w:left="0" w:firstLine="0"/>
-      </w:pPr>
-      <w:r>
-        <w:rPr>
-          <w:color w:val="2F5496" w:themeColor="accent1" w:themeShade="BF"/>
-        </w:rPr>
-        <w:lastRenderedPageBreak/>
-        <w:t>Habilidades</w:t>
-      </w:r>
-      <w:r>
-        <w:rPr>
-          <w:color w:val="C00000"/>
-        </w:rPr>
-        <w:t xml:space="preserve"> </w:t>
-      </w:r>
-      <w:r>
-        <w:rPr>
-          <w:color w:val="262626" w:themeColor="text1" w:themeTint="D9"/>
-        </w:rPr>
-        <w:t>Profissionais</w:t>
-      </w:r>
-    </w:p>
-    <w:tbl>
-      <w:tblPr>
-        <w:tblStyle w:val="TableGrid"/>
-        <w:tblW w:w="11122" w:type="dxa"/>
-        <w:tblInd w:w="0" w:type="dxa"/>
-        <w:tblLook w:val="04A0" w:firstRow="1" w:lastRow="0" w:firstColumn="1" w:lastColumn="0" w:noHBand="0" w:noVBand="1"/>
-      </w:tblPr>
-      <w:tblGrid>
-        <w:gridCol w:w="9600"/>
-        <w:gridCol w:w="1522"/>
-      </w:tblGrid>
-      <w:tr>
-        <w:trPr>
-          <w:trHeight w:val="76"/>
-        </w:trPr>
-        <w:tc>
-          <w:tcPr>
-            <w:tcW w:w="11122" w:type="dxa"/>
-            <w:gridSpan w:val="2"/>
-            <w:tcBorders>
-              <w:top w:val="nil"/>
-              <w:left w:val="nil"/>
-              <w:bottom w:val="nil"/>
-              <w:right w:val="nil"/>
-            </w:tcBorders>
-          </w:tcPr>
-          <w:p>
-            <w:pPr>
-              <w:tabs>
-                <w:tab w:val="center" w:pos="3399"/>
-              </w:tabs>
-              <w:spacing w:after="34"/>
-              <w:ind w:left="0" w:firstLine="0"/>
-              <w:rPr>
-                <w:lang w:val="en-US"/>
-              </w:rPr>
-            </w:pPr>
-            <w:r>
-              <w:rPr>
-                <w:b/>
-                <w:color w:val="414141"/>
-                <w:sz w:val="20"/>
-                <w:lang w:val="en-US"/>
-              </w:rPr>
-              <w:t>Strongest Areas</w:t>
-            </w:r>
-            <w:r>
-              <w:rPr>
-                <w:b/>
-                <w:color w:val="414141"/>
-                <w:sz w:val="20"/>
-                <w:lang w:val="en-US"/>
-              </w:rPr>
-              <w:tab/>
-            </w:r>
-            <w:r>
-              <w:rPr>
-                <w:b/>
-                <w:color w:val="414141"/>
-                <w:sz w:val="20"/>
-                <w:lang w:val="en-US"/>
-              </w:rPr>
-              <w:t xml:space="preserve">      </w:t>
-            </w:r>
-            <w:r>
-              <w:rPr>
-                <w:b/>
-                <w:color w:val="414141"/>
-                <w:sz w:val="20"/>
-                <w:lang w:val="en-US"/>
-              </w:rPr>
-              <w:t xml:space="preserve">              </w:t>
-            </w:r>
-            <w:r>
-              <w:rPr>
-                <w:b/>
-                <w:color w:val="414141"/>
-                <w:sz w:val="20"/>
-                <w:lang w:val="en-US"/>
-              </w:rPr>
-              <w:t xml:space="preserve"> </w:t>
-            </w:r>
-            <w:proofErr w:type="spellStart"/>
-            <w:r>
-              <w:rPr>
-                <w:lang w:val="en-US"/>
-              </w:rPr>
-              <w:t>Estrutura</w:t>
-            </w:r>
-            <w:proofErr w:type="spellEnd"/>
-            <w:r>
-              <w:rPr>
-                <w:lang w:val="en-US"/>
-              </w:rPr>
-              <w:t xml:space="preserve"> de Dados</w:t>
-            </w:r>
-            <w:r>
-              <w:rPr>
-                <w:lang w:val="en-US"/>
-              </w:rPr>
-              <w:t xml:space="preserve">, </w:t>
-            </w:r>
-            <w:proofErr w:type="spellStart"/>
-            <w:r>
-              <w:rPr>
-                <w:lang w:val="en-US"/>
-              </w:rPr>
-              <w:t>Algoritmos</w:t>
-            </w:r>
-            <w:proofErr w:type="spellEnd"/>
-            <w:r>
-              <w:rPr>
-                <w:lang w:val="en-US"/>
-              </w:rPr>
-              <w:t xml:space="preserve">, </w:t>
-            </w:r>
-            <w:proofErr w:type="spellStart"/>
-            <w:r>
-              <w:rPr>
-                <w:lang w:val="en-US"/>
-              </w:rPr>
-              <w:t>Desenvolvimento</w:t>
-            </w:r>
-            <w:proofErr w:type="spellEnd"/>
-            <w:r>
-              <w:rPr>
-                <w:lang w:val="en-US"/>
-              </w:rPr>
-              <w:t xml:space="preserve"> Web</w:t>
-            </w:r>
-            <w:r>
-              <w:rPr>
-                <w:lang w:val="en-US"/>
-              </w:rPr>
-              <w:t>.</w:t>
-            </w:r>
-          </w:p>
-          <w:p>
-            <w:pPr>
-              <w:tabs>
-                <w:tab w:val="center" w:pos="3038"/>
-              </w:tabs>
-              <w:spacing w:after="40"/>
-              <w:ind w:left="0" w:firstLine="0"/>
-              <w:rPr>
-                <w:lang w:val="en-US"/>
-              </w:rPr>
-            </w:pPr>
-            <w:r>
-              <w:rPr>
-                <w:b/>
-                <w:color w:val="414141"/>
-                <w:sz w:val="20"/>
-                <w:lang w:val="en-US"/>
-              </w:rPr>
-              <w:t>Programming Languages</w:t>
-            </w:r>
-            <w:r>
-              <w:rPr>
-                <w:b/>
-                <w:color w:val="414141"/>
-                <w:sz w:val="20"/>
-                <w:lang w:val="en-US"/>
-              </w:rPr>
-              <w:tab/>
-            </w:r>
-            <w:r>
-              <w:rPr>
-                <w:b/>
-                <w:color w:val="414141"/>
-                <w:sz w:val="20"/>
-                <w:lang w:val="en-US"/>
-              </w:rPr>
-              <w:t xml:space="preserve">    </w:t>
-            </w:r>
-            <w:r>
-              <w:rPr>
-                <w:bCs/>
-                <w:lang w:val="en-US"/>
-              </w:rPr>
-              <w:t xml:space="preserve">C#, </w:t>
-            </w:r>
-            <w:r>
-              <w:rPr>
-                <w:bCs/>
-                <w:lang w:val="en-US"/>
-              </w:rPr>
-              <w:t xml:space="preserve">C++, Python, </w:t>
-            </w:r>
-            <w:r>
-              <w:rPr>
-                <w:lang w:val="en-US"/>
-              </w:rPr>
-              <w:t>PHP</w:t>
-            </w:r>
-            <w:r>
-              <w:rPr>
-                <w:lang w:val="en-US"/>
-              </w:rPr>
-              <w:t xml:space="preserve">, </w:t>
-            </w:r>
-            <w:proofErr w:type="spellStart"/>
-            <w:r>
-              <w:rPr>
-                <w:lang w:val="en-US"/>
-              </w:rPr>
-              <w:t>Javascript</w:t>
-            </w:r>
-            <w:proofErr w:type="spellEnd"/>
-            <w:r>
-              <w:rPr>
-                <w:lang w:val="en-US"/>
-              </w:rPr>
-              <w:t>, Typescript.</w:t>
-            </w:r>
-          </w:p>
-          <w:p>
-            <w:pPr>
-              <w:tabs>
-                <w:tab w:val="center" w:pos="5912"/>
-              </w:tabs>
-              <w:ind w:left="0" w:firstLine="0"/>
-              <w:rPr>
-                <w:lang w:val="en-US"/>
-              </w:rPr>
-            </w:pPr>
-            <w:r>
-              <w:rPr>
-                <w:b/>
-                <w:color w:val="414141"/>
-                <w:sz w:val="20"/>
-                <w:lang w:val="en-US"/>
-              </w:rPr>
-              <w:t>Libraries/Frameworks</w:t>
-            </w:r>
-            <w:r>
-              <w:rPr>
-                <w:b/>
-                <w:color w:val="414141"/>
-                <w:sz w:val="20"/>
-                <w:lang w:val="en-US"/>
-              </w:rPr>
-              <w:t xml:space="preserve">        </w:t>
-            </w:r>
-            <w:r>
-              <w:rPr>
-                <w:lang w:val="en-US"/>
-              </w:rPr>
-              <w:t>React.js</w:t>
-            </w:r>
-            <w:r>
-              <w:rPr>
-                <w:lang w:val="en-US"/>
-              </w:rPr>
-              <w:t>,</w:t>
-            </w:r>
-            <w:r>
-              <w:rPr>
-                <w:lang w:val="en-US"/>
-              </w:rPr>
-              <w:t xml:space="preserve"> Vue,</w:t>
-            </w:r>
-            <w:r>
-              <w:rPr>
-                <w:lang w:val="en-US"/>
-              </w:rPr>
-              <w:t xml:space="preserve"> Angular,</w:t>
-            </w:r>
-            <w:r>
-              <w:rPr>
-                <w:lang w:val="en-US"/>
-              </w:rPr>
-              <w:t xml:space="preserve"> </w:t>
-            </w:r>
-            <w:proofErr w:type="spellStart"/>
-            <w:r>
-              <w:rPr>
-                <w:lang w:val="en-US"/>
-              </w:rPr>
-              <w:t>Jquery</w:t>
-            </w:r>
-            <w:proofErr w:type="spellEnd"/>
-            <w:r>
-              <w:rPr>
-                <w:lang w:val="en-US"/>
-              </w:rPr>
-              <w:t>, Bootstrap, Tailwind,</w:t>
-            </w:r>
-            <w:r>
-              <w:rPr>
-                <w:lang w:val="en-US"/>
-              </w:rPr>
-              <w:t xml:space="preserve"> </w:t>
-            </w:r>
-            <w:r>
-              <w:rPr>
-                <w:lang w:val="en-US"/>
-              </w:rPr>
-              <w:t>Next.js, Git, Node.js, HTML5, CSS3</w:t>
-            </w:r>
-            <w:r>
-              <w:rPr>
-                <w:lang w:val="en-US"/>
-              </w:rPr>
-              <w:t xml:space="preserve">, </w:t>
-            </w:r>
-            <w:proofErr w:type="spellStart"/>
-            <w:r>
-              <w:rPr>
-                <w:lang w:val="en-US"/>
-              </w:rPr>
-              <w:t>TeX</w:t>
-            </w:r>
-            <w:r>
-              <w:rPr>
-                <w:lang w:val="en-US"/>
-              </w:rPr>
-              <w:t>.</w:t>
-            </w:r>
-            <w:proofErr w:type="spellEnd"/>
-          </w:p>
-        </w:tc>
-      </w:tr>
-      <w:tr>
-        <w:trPr>
-          <w:trHeight w:val="70"/>
-        </w:trPr>
-        <w:tc>
-          <w:tcPr>
-            <w:tcW w:w="9600" w:type="dxa"/>
-            <w:tcBorders>
-              <w:top w:val="nil"/>
-              <w:left w:val="nil"/>
-              <w:bottom w:val="nil"/>
-              <w:right w:val="nil"/>
-            </w:tcBorders>
-          </w:tcPr>
-          <w:p>
-            <w:pPr>
-              <w:tabs>
-                <w:tab w:val="center" w:pos="3565"/>
-              </w:tabs>
-              <w:spacing w:after="39"/>
-              <w:ind w:left="0" w:firstLine="0"/>
-            </w:pPr>
-            <w:proofErr w:type="spellStart"/>
-            <w:r>
-              <w:rPr>
-                <w:b/>
-                <w:color w:val="414141"/>
-                <w:sz w:val="20"/>
-              </w:rPr>
-              <w:t>Database</w:t>
-            </w:r>
-            <w:proofErr w:type="spellEnd"/>
-            <w:r>
-              <w:rPr>
-                <w:b/>
-                <w:color w:val="414141"/>
-                <w:sz w:val="20"/>
-              </w:rPr>
-              <w:t xml:space="preserve">          </w:t>
-            </w:r>
-            <w:r>
-              <w:rPr>
-                <w:b/>
-                <w:color w:val="414141"/>
-                <w:sz w:val="20"/>
-              </w:rPr>
-              <w:t xml:space="preserve">                     </w:t>
-            </w:r>
-            <w:proofErr w:type="spellStart"/>
-            <w:r>
-              <w:t>MongoDB</w:t>
-            </w:r>
-            <w:proofErr w:type="spellEnd"/>
-            <w:r>
-              <w:t xml:space="preserve">, </w:t>
-            </w:r>
-            <w:r>
-              <w:t>MySQL</w:t>
-            </w:r>
-            <w:r>
-              <w:t xml:space="preserve">, </w:t>
-            </w:r>
-            <w:proofErr w:type="spellStart"/>
-            <w:r>
-              <w:t>FireBase</w:t>
-            </w:r>
-            <w:proofErr w:type="spellEnd"/>
-            <w:r>
-              <w:t>.</w:t>
-            </w:r>
-          </w:p>
-          <w:p>
-            <w:pPr>
-              <w:tabs>
-                <w:tab w:val="center" w:pos="2933"/>
-              </w:tabs>
-              <w:spacing w:after="393"/>
-              <w:ind w:left="0" w:firstLine="0"/>
-            </w:pPr>
-            <w:proofErr w:type="spellStart"/>
-            <w:r>
-              <w:rPr>
-                <w:b/>
-                <w:color w:val="414141"/>
-                <w:sz w:val="20"/>
-              </w:rPr>
-              <w:t>Platforms</w:t>
-            </w:r>
-            <w:proofErr w:type="spellEnd"/>
-            <w:r>
-              <w:rPr>
-                <w:b/>
-                <w:color w:val="414141"/>
-                <w:sz w:val="20"/>
-              </w:rPr>
-              <w:t xml:space="preserve">         </w:t>
-            </w:r>
-            <w:r>
-              <w:rPr>
-                <w:b/>
-                <w:color w:val="414141"/>
-                <w:sz w:val="20"/>
-              </w:rPr>
-              <w:t xml:space="preserve">                     </w:t>
-            </w:r>
-            <w:proofErr w:type="spellStart"/>
-            <w:r>
-              <w:t>Vercel</w:t>
-            </w:r>
-            <w:proofErr w:type="spellEnd"/>
-            <w:r>
-              <w:t xml:space="preserve">, </w:t>
-            </w:r>
-            <w:proofErr w:type="spellStart"/>
-            <w:r>
-              <w:t>Github</w:t>
-            </w:r>
-            <w:proofErr w:type="spellEnd"/>
-            <w:r>
-              <w:t>.</w:t>
-            </w:r>
-          </w:p>
-        </w:tc>
-        <w:tc>
-          <w:tcPr>
-            <w:tcW w:w="1522" w:type="dxa"/>
-            <w:tcBorders>
-              <w:top w:val="nil"/>
-              <w:left w:val="nil"/>
-              <w:bottom w:val="nil"/>
-              <w:right w:val="nil"/>
-            </w:tcBorders>
-          </w:tcPr>
-          <w:p>
-            <w:pPr>
-              <w:spacing w:after="160"/>
-              <w:ind w:left="0" w:firstLine="0"/>
-            </w:pPr>
-          </w:p>
-        </w:tc>
-      </w:tr>
-      <w:tr>
-        <w:trPr>
-          <w:trHeight w:val="113"/>
-        </w:trPr>
-        <w:tc>
-          <w:tcPr>
-            <w:tcW w:w="9600" w:type="dxa"/>
-            <w:tcBorders>
-              <w:top w:val="nil"/>
-              <w:left w:val="nil"/>
-              <w:bottom w:val="nil"/>
-              <w:right w:val="nil"/>
-            </w:tcBorders>
-          </w:tcPr>
-          <w:p>
-            <w:pPr>
-              <w:tabs>
-                <w:tab w:val="center" w:pos="3565"/>
-              </w:tabs>
-              <w:spacing w:after="39"/>
-              <w:ind w:left="0" w:firstLine="0"/>
-              <w:rPr>
-                <w:b/>
-                <w:color w:val="414141"/>
-                <w:sz w:val="20"/>
-              </w:rPr>
-            </w:pPr>
-          </w:p>
-        </w:tc>
-        <w:tc>
-          <w:tcPr>
-            <w:tcW w:w="1522" w:type="dxa"/>
-            <w:tcBorders>
-              <w:top w:val="nil"/>
-              <w:left w:val="nil"/>
-              <w:bottom w:val="nil"/>
-              <w:right w:val="nil"/>
-            </w:tcBorders>
-          </w:tcPr>
-          <w:p>
-            <w:pPr>
-              <w:spacing w:after="160"/>
-              <w:ind w:left="0" w:firstLine="0"/>
-            </w:pPr>
-          </w:p>
-        </w:tc>
-      </w:tr>
-    </w:tbl>
     <w:p>
       <w:pPr>
         <w:ind w:left="0" w:firstLine="0"/>

</xml_diff>

<commit_message>
Atualização automática: 2025-06-23 13:35:18
</commit_message>
<xml_diff>
--- a/src/docs/EduardosDosSantosFerreira.docx
+++ b/src/docs/EduardosDosSantosFerreira.docx
@@ -1,6 +1,6 @@
 
 <file path=word/document.xml><?xml version="1.0" encoding="utf-8"?>
-<w:document xmlns:wpc="http://schemas.microsoft.com/office/word/2010/wordprocessingCanvas" xmlns:cx="http://schemas.microsoft.com/office/drawing/2014/chartex" xmlns:cx1="http://schemas.microsoft.com/office/drawing/2015/9/8/chartex" xmlns:cx2="http://schemas.microsoft.com/office/drawing/2015/10/21/chartex" xmlns:cx3="http://schemas.microsoft.com/office/drawing/2016/5/9/chartex" xmlns:cx4="http://schemas.microsoft.com/office/drawing/2016/5/10/chartex" xmlns:cx5="http://schemas.microsoft.com/office/drawing/2016/5/11/chartex" xmlns:cx6="http://schemas.microsoft.com/office/drawing/2016/5/12/chartex" xmlns:cx7="http://schemas.microsoft.com/office/drawing/2016/5/13/chartex" xmlns:cx8="http://schemas.microsoft.com/office/drawing/2016/5/14/chartex" xmlns:mc="http://schemas.openxmlformats.org/markup-compatibility/2006" xmlns:aink="http://schemas.microsoft.com/office/drawing/2016/ink" xmlns:am3d="http://schemas.microsoft.com/office/drawing/2017/model3d" xmlns:o="urn:schemas-microsoft-com:office:office" xmlns:r="http://schemas.openxmlformats.org/officeDocument/2006/relationships" xmlns:m="http://schemas.openxmlformats.org/officeDocument/2006/math" xmlns:v="urn:schemas-microsoft-com:vml" xmlns:wp14="http://schemas.microsoft.com/office/word/2010/wordprocessingDrawing" xmlns:wp="http://schemas.openxmlformats.org/drawingml/2006/wordprocessingDrawing" xmlns:w10="urn:schemas-microsoft-com:office:word" xmlns:w="http://schemas.openxmlformats.org/wordprocessingml/2006/main" xmlns:w14="http://schemas.microsoft.com/office/word/2010/wordml" xmlns:w15="http://schemas.microsoft.com/office/word/2012/wordml" xmlns:w16cex="http://schemas.microsoft.com/office/word/2018/wordml/cex" xmlns:w16cid="http://schemas.microsoft.com/office/word/2016/wordml/cid" xmlns:w16="http://schemas.microsoft.com/office/word/2018/wordml" xmlns:w16sdtdh="http://schemas.microsoft.com/office/word/2020/wordml/sdtdatahash" xmlns:w16se="http://schemas.microsoft.com/office/word/2015/wordml/symex" xmlns:wpg="http://schemas.microsoft.com/office/word/2010/wordprocessingGroup" xmlns:wpi="http://schemas.microsoft.com/office/word/2010/wordprocessingInk" xmlns:wne="http://schemas.microsoft.com/office/word/2006/wordml" xmlns:wps="http://schemas.microsoft.com/office/word/2010/wordprocessingShape" mc:Ignorable="w14 w15 w16se w16cid w16 w16cex w16sdtdh wp14">
+<w:document xmlns:wpc="http://schemas.microsoft.com/office/word/2010/wordprocessingCanvas" xmlns:cx="http://schemas.microsoft.com/office/drawing/2014/chartex" xmlns:cx1="http://schemas.microsoft.com/office/drawing/2015/9/8/chartex" xmlns:cx2="http://schemas.microsoft.com/office/drawing/2015/10/21/chartex" xmlns:cx3="http://schemas.microsoft.com/office/drawing/2016/5/9/chartex" xmlns:cx4="http://schemas.microsoft.com/office/drawing/2016/5/10/chartex" xmlns:cx5="http://schemas.microsoft.com/office/drawing/2016/5/11/chartex" xmlns:cx6="http://schemas.microsoft.com/office/drawing/2016/5/12/chartex" xmlns:cx7="http://schemas.microsoft.com/office/drawing/2016/5/13/chartex" xmlns:cx8="http://schemas.microsoft.com/office/drawing/2016/5/14/chartex" xmlns:mc="http://schemas.openxmlformats.org/markup-compatibility/2006" xmlns:aink="http://schemas.microsoft.com/office/drawing/2016/ink" xmlns:am3d="http://schemas.microsoft.com/office/drawing/2017/model3d" xmlns:o="urn:schemas-microsoft-com:office:office" xmlns:oel="http://schemas.microsoft.com/office/2019/extlst" xmlns:r="http://schemas.openxmlformats.org/officeDocument/2006/relationships" xmlns:m="http://schemas.openxmlformats.org/officeDocument/2006/math" xmlns:v="urn:schemas-microsoft-com:vml" xmlns:wp14="http://schemas.microsoft.com/office/word/2010/wordprocessingDrawing" xmlns:wp="http://schemas.openxmlformats.org/drawingml/2006/wordprocessingDrawing" xmlns:w10="urn:schemas-microsoft-com:office:word" xmlns:w="http://schemas.openxmlformats.org/wordprocessingml/2006/main" xmlns:w14="http://schemas.microsoft.com/office/word/2010/wordml" xmlns:w15="http://schemas.microsoft.com/office/word/2012/wordml" xmlns:w16cex="http://schemas.microsoft.com/office/word/2018/wordml/cex" xmlns:w16cid="http://schemas.microsoft.com/office/word/2016/wordml/cid" xmlns:w16="http://schemas.microsoft.com/office/word/2018/wordml" xmlns:w16sdtdh="http://schemas.microsoft.com/office/word/2020/wordml/sdtdatahash" xmlns:w16se="http://schemas.microsoft.com/office/word/2015/wordml/symex" xmlns:wpg="http://schemas.microsoft.com/office/word/2010/wordprocessingGroup" xmlns:wpi="http://schemas.microsoft.com/office/word/2010/wordprocessingInk" xmlns:wne="http://schemas.microsoft.com/office/word/2006/wordml" xmlns:wps="http://schemas.microsoft.com/office/word/2010/wordprocessingShape" mc:Ignorable="w14 w15 w16se w16cid w16 w16cex w16sdtdh wp14">
   <w:body>
     <w:p>
       <w:pPr>
@@ -62,6 +62,25 @@
         <w:ind w:left="58" w:firstLine="0"/>
         <w:jc w:val="center"/>
       </w:pPr>
+    </w:p>
+    <w:p>
+      <w:pPr>
+        <w:tabs>
+          <w:tab w:val="center" w:pos="1172"/>
+          <w:tab w:val="center" w:pos="2893"/>
+          <w:tab w:val="center" w:pos="4804"/>
+          <w:tab w:val="center" w:pos="6347"/>
+          <w:tab w:val="center" w:pos="7706"/>
+          <w:tab w:val="center" w:pos="9131"/>
+        </w:tabs>
+        <w:spacing w:after="459"/>
+        <w:ind w:left="0" w:firstLine="0"/>
+        <w:jc w:val="center"/>
+        <w:rPr>
+          <w:color w:val="auto"/>
+          <w:szCs w:val="18"/>
+        </w:rPr>
+      </w:pPr>
       <w:r>
         <w:rPr>
           <w:noProof/>
@@ -69,13 +88,194 @@
           <w:szCs w:val="14"/>
         </w:rPr>
         <w:drawing>
-          <wp:anchor distT="0" distB="0" distL="114300" distR="114300" simplePos="0" relativeHeight="251667456" behindDoc="0" locked="0" layoutInCell="1" allowOverlap="1" wp14:anchorId="054B067D" wp14:editId="117C0821">
+          <wp:anchor distT="0" distB="0" distL="114300" distR="114300" simplePos="0" relativeHeight="251656192" behindDoc="0" locked="0" layoutInCell="1" allowOverlap="1" wp14:anchorId="21844AF6" wp14:editId="2A36BD9C">
             <wp:simplePos x="0" y="0"/>
             <wp:positionH relativeFrom="column">
-              <wp:posOffset>4380992</wp:posOffset>
+              <wp:posOffset>635</wp:posOffset>
             </wp:positionH>
             <wp:positionV relativeFrom="paragraph">
-              <wp:posOffset>135128</wp:posOffset>
+              <wp:posOffset>10160</wp:posOffset>
+            </wp:positionV>
+            <wp:extent cx="162560" cy="162560"/>
+            <wp:effectExtent l="0" t="0" r="8890" b="8890"/>
+            <wp:wrapNone/>
+            <wp:docPr id="1927156051" name="Imagem 3"/>
+            <wp:cNvGraphicFramePr>
+              <a:graphicFrameLocks xmlns:a="http://schemas.openxmlformats.org/drawingml/2006/main" noChangeAspect="1"/>
+            </wp:cNvGraphicFramePr>
+            <a:graphic xmlns:a="http://schemas.openxmlformats.org/drawingml/2006/main">
+              <a:graphicData uri="http://schemas.openxmlformats.org/drawingml/2006/picture">
+                <pic:pic xmlns:pic="http://schemas.openxmlformats.org/drawingml/2006/picture">
+                  <pic:nvPicPr>
+                    <pic:cNvPr id="1927156051" name="Imagem 1927156051"/>
+                    <pic:cNvPicPr/>
+                  </pic:nvPicPr>
+                  <pic:blipFill>
+                    <a:blip r:embed="rId6" cstate="print">
+                      <a:extLst>
+                        <a:ext uri="{28A0092B-C50C-407E-A947-70E740481C1C}">
+                          <a14:useLocalDpi xmlns:a14="http://schemas.microsoft.com/office/drawing/2010/main" val="0"/>
+                        </a:ext>
+                      </a:extLst>
+                    </a:blip>
+                    <a:stretch>
+                      <a:fillRect/>
+                    </a:stretch>
+                  </pic:blipFill>
+                  <pic:spPr>
+                    <a:xfrm>
+                      <a:off x="0" y="0"/>
+                      <a:ext cx="162560" cy="162560"/>
+                    </a:xfrm>
+                    <a:prstGeom prst="rect">
+                      <a:avLst/>
+                    </a:prstGeom>
+                  </pic:spPr>
+                </pic:pic>
+              </a:graphicData>
+            </a:graphic>
+            <wp14:sizeRelH relativeFrom="margin">
+              <wp14:pctWidth>0</wp14:pctWidth>
+            </wp14:sizeRelH>
+            <wp14:sizeRelV relativeFrom="margin">
+              <wp14:pctHeight>0</wp14:pctHeight>
+            </wp14:sizeRelV>
+          </wp:anchor>
+        </w:drawing>
+      </w:r>
+      <w:r>
+        <w:rPr>
+          <w:noProof/>
+          <w:color w:val="auto"/>
+          <w:sz w:val="14"/>
+          <w:szCs w:val="14"/>
+        </w:rPr>
+        <w:drawing>
+          <wp:anchor distT="0" distB="0" distL="114300" distR="114300" simplePos="0" relativeHeight="251674624" behindDoc="0" locked="0" layoutInCell="1" allowOverlap="1" wp14:anchorId="31159B5D" wp14:editId="0AF5B773">
+            <wp:simplePos x="0" y="0"/>
+            <wp:positionH relativeFrom="column">
+              <wp:posOffset>1250315</wp:posOffset>
+            </wp:positionH>
+            <wp:positionV relativeFrom="paragraph">
+              <wp:posOffset>15875</wp:posOffset>
+            </wp:positionV>
+            <wp:extent cx="174726" cy="174726"/>
+            <wp:effectExtent l="0" t="0" r="0" b="0"/>
+            <wp:wrapNone/>
+            <wp:docPr id="1360773066" name="Imagem 5"/>
+            <wp:cNvGraphicFramePr>
+              <a:graphicFrameLocks xmlns:a="http://schemas.openxmlformats.org/drawingml/2006/main" noChangeAspect="1"/>
+            </wp:cNvGraphicFramePr>
+            <a:graphic xmlns:a="http://schemas.openxmlformats.org/drawingml/2006/main">
+              <a:graphicData uri="http://schemas.openxmlformats.org/drawingml/2006/picture">
+                <pic:pic xmlns:pic="http://schemas.openxmlformats.org/drawingml/2006/picture">
+                  <pic:nvPicPr>
+                    <pic:cNvPr id="1360773066" name="Imagem 1360773066"/>
+                    <pic:cNvPicPr/>
+                  </pic:nvPicPr>
+                  <pic:blipFill>
+                    <a:blip r:embed="rId7" cstate="print">
+                      <a:extLst>
+                        <a:ext uri="{28A0092B-C50C-407E-A947-70E740481C1C}">
+                          <a14:useLocalDpi xmlns:a14="http://schemas.microsoft.com/office/drawing/2010/main" val="0"/>
+                        </a:ext>
+                      </a:extLst>
+                    </a:blip>
+                    <a:stretch>
+                      <a:fillRect/>
+                    </a:stretch>
+                  </pic:blipFill>
+                  <pic:spPr>
+                    <a:xfrm>
+                      <a:off x="0" y="0"/>
+                      <a:ext cx="174726" cy="174726"/>
+                    </a:xfrm>
+                    <a:prstGeom prst="rect">
+                      <a:avLst/>
+                    </a:prstGeom>
+                  </pic:spPr>
+                </pic:pic>
+              </a:graphicData>
+            </a:graphic>
+            <wp14:sizeRelH relativeFrom="margin">
+              <wp14:pctWidth>0</wp14:pctWidth>
+            </wp14:sizeRelH>
+            <wp14:sizeRelV relativeFrom="margin">
+              <wp14:pctHeight>0</wp14:pctHeight>
+            </wp14:sizeRelV>
+          </wp:anchor>
+        </w:drawing>
+      </w:r>
+      <w:r>
+        <w:rPr>
+          <w:noProof/>
+          <w:color w:val="5D5D5D"/>
+          <w:sz w:val="16"/>
+        </w:rPr>
+        <w:drawing>
+          <wp:anchor distT="0" distB="0" distL="114300" distR="114300" simplePos="0" relativeHeight="251646976" behindDoc="0" locked="0" layoutInCell="1" allowOverlap="1" wp14:anchorId="502F9CF1" wp14:editId="55A27436">
+            <wp:simplePos x="0" y="0"/>
+            <wp:positionH relativeFrom="column">
+              <wp:posOffset>3070860</wp:posOffset>
+            </wp:positionH>
+            <wp:positionV relativeFrom="paragraph">
+              <wp:posOffset>16510</wp:posOffset>
+            </wp:positionV>
+            <wp:extent cx="214630" cy="214630"/>
+            <wp:effectExtent l="0" t="0" r="0" b="0"/>
+            <wp:wrapNone/>
+            <wp:docPr id="277885880" name="Imagem 2"/>
+            <wp:cNvGraphicFramePr>
+              <a:graphicFrameLocks xmlns:a="http://schemas.openxmlformats.org/drawingml/2006/main" noChangeAspect="1"/>
+            </wp:cNvGraphicFramePr>
+            <a:graphic xmlns:a="http://schemas.openxmlformats.org/drawingml/2006/main">
+              <a:graphicData uri="http://schemas.openxmlformats.org/drawingml/2006/picture">
+                <pic:pic xmlns:pic="http://schemas.openxmlformats.org/drawingml/2006/picture">
+                  <pic:nvPicPr>
+                    <pic:cNvPr id="277885880" name="Imagem 277885880"/>
+                    <pic:cNvPicPr/>
+                  </pic:nvPicPr>
+                  <pic:blipFill>
+                    <a:blip r:embed="rId8" cstate="print">
+                      <a:extLst>
+                        <a:ext uri="{28A0092B-C50C-407E-A947-70E740481C1C}">
+                          <a14:useLocalDpi xmlns:a14="http://schemas.microsoft.com/office/drawing/2010/main" val="0"/>
+                        </a:ext>
+                      </a:extLst>
+                    </a:blip>
+                    <a:stretch>
+                      <a:fillRect/>
+                    </a:stretch>
+                  </pic:blipFill>
+                  <pic:spPr>
+                    <a:xfrm>
+                      <a:off x="0" y="0"/>
+                      <a:ext cx="214630" cy="214630"/>
+                    </a:xfrm>
+                    <a:prstGeom prst="rect">
+                      <a:avLst/>
+                    </a:prstGeom>
+                  </pic:spPr>
+                </pic:pic>
+              </a:graphicData>
+            </a:graphic>
+          </wp:anchor>
+        </w:drawing>
+      </w:r>
+      <w:r>
+        <w:rPr>
+          <w:noProof/>
+          <w:sz w:val="14"/>
+          <w:szCs w:val="14"/>
+        </w:rPr>
+        <w:drawing>
+          <wp:anchor distT="0" distB="0" distL="114300" distR="114300" simplePos="0" relativeHeight="251665408" behindDoc="0" locked="0" layoutInCell="1" allowOverlap="1" wp14:anchorId="054B067D" wp14:editId="4D6AA8F5">
+            <wp:simplePos x="0" y="0"/>
+            <wp:positionH relativeFrom="column">
+              <wp:posOffset>4733290</wp:posOffset>
+            </wp:positionH>
+            <wp:positionV relativeFrom="paragraph">
+              <wp:posOffset>14605</wp:posOffset>
             </wp:positionV>
             <wp:extent cx="192199" cy="192199"/>
             <wp:effectExtent l="0" t="0" r="0" b="0"/>
@@ -92,7 +292,7 @@
                     <pic:cNvPicPr/>
                   </pic:nvPicPr>
                   <pic:blipFill>
-                    <a:blip r:embed="rId6" cstate="print">
+                    <a:blip r:embed="rId9" cstate="print">
                       <a:extLst>
                         <a:ext uri="{28A0092B-C50C-407E-A947-70E740481C1C}">
                           <a14:useLocalDpi xmlns:a14="http://schemas.microsoft.com/office/drawing/2010/main" val="0"/>
@@ -124,213 +324,11 @@
           </wp:anchor>
         </w:drawing>
       </w:r>
-      <w:r>
-        <w:rPr>
-          <w:noProof/>
-          <w:color w:val="5D5D5D"/>
-          <w:sz w:val="16"/>
-        </w:rPr>
-        <w:drawing>
-          <wp:anchor distT="0" distB="0" distL="114300" distR="114300" simplePos="0" relativeHeight="251649024" behindDoc="0" locked="0" layoutInCell="1" allowOverlap="1" wp14:anchorId="502F9CF1" wp14:editId="5E6D39AD">
-            <wp:simplePos x="0" y="0"/>
-            <wp:positionH relativeFrom="column">
-              <wp:posOffset>3080893</wp:posOffset>
-            </wp:positionH>
-            <wp:positionV relativeFrom="paragraph">
-              <wp:posOffset>117475</wp:posOffset>
-            </wp:positionV>
-            <wp:extent cx="214630" cy="214630"/>
-            <wp:effectExtent l="0" t="0" r="0" b="0"/>
-            <wp:wrapNone/>
-            <wp:docPr id="277885880" name="Imagem 2"/>
-            <wp:cNvGraphicFramePr>
-              <a:graphicFrameLocks xmlns:a="http://schemas.openxmlformats.org/drawingml/2006/main" noChangeAspect="1"/>
-            </wp:cNvGraphicFramePr>
-            <a:graphic xmlns:a="http://schemas.openxmlformats.org/drawingml/2006/main">
-              <a:graphicData uri="http://schemas.openxmlformats.org/drawingml/2006/picture">
-                <pic:pic xmlns:pic="http://schemas.openxmlformats.org/drawingml/2006/picture">
-                  <pic:nvPicPr>
-                    <pic:cNvPr id="277885880" name="Imagem 277885880"/>
-                    <pic:cNvPicPr/>
-                  </pic:nvPicPr>
-                  <pic:blipFill>
-                    <a:blip r:embed="rId7" cstate="print">
-                      <a:extLst>
-                        <a:ext uri="{28A0092B-C50C-407E-A947-70E740481C1C}">
-                          <a14:useLocalDpi xmlns:a14="http://schemas.microsoft.com/office/drawing/2010/main" val="0"/>
-                        </a:ext>
-                      </a:extLst>
-                    </a:blip>
-                    <a:stretch>
-                      <a:fillRect/>
-                    </a:stretch>
-                  </pic:blipFill>
-                  <pic:spPr>
-                    <a:xfrm>
-                      <a:off x="0" y="0"/>
-                      <a:ext cx="214630" cy="214630"/>
-                    </a:xfrm>
-                    <a:prstGeom prst="rect">
-                      <a:avLst/>
-                    </a:prstGeom>
-                  </pic:spPr>
-                </pic:pic>
-              </a:graphicData>
-            </a:graphic>
-          </wp:anchor>
-        </w:drawing>
-      </w:r>
-      <w:r>
-        <w:rPr>
-          <w:noProof/>
-          <w:sz w:val="14"/>
-          <w:szCs w:val="14"/>
-        </w:rPr>
-        <w:drawing>
-          <wp:anchor distT="0" distB="0" distL="114300" distR="114300" simplePos="0" relativeHeight="251657216" behindDoc="0" locked="0" layoutInCell="1" allowOverlap="1" wp14:anchorId="21844AF6" wp14:editId="6380FADE">
-            <wp:simplePos x="0" y="0"/>
-            <wp:positionH relativeFrom="column">
-              <wp:posOffset>676910</wp:posOffset>
-            </wp:positionH>
-            <wp:positionV relativeFrom="paragraph">
-              <wp:posOffset>149606</wp:posOffset>
-            </wp:positionV>
-            <wp:extent cx="163078" cy="163078"/>
-            <wp:effectExtent l="0" t="0" r="8890" b="8890"/>
-            <wp:wrapNone/>
-            <wp:docPr id="1927156051" name="Imagem 3"/>
-            <wp:cNvGraphicFramePr>
-              <a:graphicFrameLocks xmlns:a="http://schemas.openxmlformats.org/drawingml/2006/main" noChangeAspect="1"/>
-            </wp:cNvGraphicFramePr>
-            <a:graphic xmlns:a="http://schemas.openxmlformats.org/drawingml/2006/main">
-              <a:graphicData uri="http://schemas.openxmlformats.org/drawingml/2006/picture">
-                <pic:pic xmlns:pic="http://schemas.openxmlformats.org/drawingml/2006/picture">
-                  <pic:nvPicPr>
-                    <pic:cNvPr id="1927156051" name="Imagem 1927156051"/>
-                    <pic:cNvPicPr/>
-                  </pic:nvPicPr>
-                  <pic:blipFill>
-                    <a:blip r:embed="rId8" cstate="print">
-                      <a:extLst>
-                        <a:ext uri="{28A0092B-C50C-407E-A947-70E740481C1C}">
-                          <a14:useLocalDpi xmlns:a14="http://schemas.microsoft.com/office/drawing/2010/main" val="0"/>
-                        </a:ext>
-                      </a:extLst>
-                    </a:blip>
-                    <a:stretch>
-                      <a:fillRect/>
-                    </a:stretch>
-                  </pic:blipFill>
-                  <pic:spPr>
-                    <a:xfrm>
-                      <a:off x="0" y="0"/>
-                      <a:ext cx="163078" cy="163078"/>
-                    </a:xfrm>
-                    <a:prstGeom prst="rect">
-                      <a:avLst/>
-                    </a:prstGeom>
-                  </pic:spPr>
-                </pic:pic>
-              </a:graphicData>
-            </a:graphic>
-            <wp14:sizeRelH relativeFrom="margin">
-              <wp14:pctWidth>0</wp14:pctWidth>
-            </wp14:sizeRelH>
-            <wp14:sizeRelV relativeFrom="margin">
-              <wp14:pctHeight>0</wp14:pctHeight>
-            </wp14:sizeRelV>
-          </wp:anchor>
-        </w:drawing>
-      </w:r>
-      <w:r>
-        <w:rPr>
-          <w:noProof/>
-          <w:color w:val="auto"/>
-          <w:sz w:val="14"/>
-          <w:szCs w:val="14"/>
-        </w:rPr>
-        <w:drawing>
-          <wp:anchor distT="0" distB="0" distL="114300" distR="114300" simplePos="0" relativeHeight="251675648" behindDoc="0" locked="0" layoutInCell="1" allowOverlap="1" wp14:anchorId="31159B5D" wp14:editId="2BD5472A">
-            <wp:simplePos x="0" y="0"/>
-            <wp:positionH relativeFrom="column">
-              <wp:posOffset>1669542</wp:posOffset>
-            </wp:positionH>
-            <wp:positionV relativeFrom="paragraph">
-              <wp:posOffset>136398</wp:posOffset>
-            </wp:positionV>
-            <wp:extent cx="174726" cy="174726"/>
-            <wp:effectExtent l="0" t="0" r="0" b="0"/>
-            <wp:wrapNone/>
-            <wp:docPr id="1360773066" name="Imagem 5"/>
-            <wp:cNvGraphicFramePr>
-              <a:graphicFrameLocks xmlns:a="http://schemas.openxmlformats.org/drawingml/2006/main" noChangeAspect="1"/>
-            </wp:cNvGraphicFramePr>
-            <a:graphic xmlns:a="http://schemas.openxmlformats.org/drawingml/2006/main">
-              <a:graphicData uri="http://schemas.openxmlformats.org/drawingml/2006/picture">
-                <pic:pic xmlns:pic="http://schemas.openxmlformats.org/drawingml/2006/picture">
-                  <pic:nvPicPr>
-                    <pic:cNvPr id="1360773066" name="Imagem 1360773066"/>
-                    <pic:cNvPicPr/>
-                  </pic:nvPicPr>
-                  <pic:blipFill>
-                    <a:blip r:embed="rId9" cstate="print">
-                      <a:extLst>
-                        <a:ext uri="{28A0092B-C50C-407E-A947-70E740481C1C}">
-                          <a14:useLocalDpi xmlns:a14="http://schemas.microsoft.com/office/drawing/2010/main" val="0"/>
-                        </a:ext>
-                      </a:extLst>
-                    </a:blip>
-                    <a:stretch>
-                      <a:fillRect/>
-                    </a:stretch>
-                  </pic:blipFill>
-                  <pic:spPr>
-                    <a:xfrm>
-                      <a:off x="0" y="0"/>
-                      <a:ext cx="174726" cy="174726"/>
-                    </a:xfrm>
-                    <a:prstGeom prst="rect">
-                      <a:avLst/>
-                    </a:prstGeom>
-                  </pic:spPr>
-                </pic:pic>
-              </a:graphicData>
-            </a:graphic>
-            <wp14:sizeRelH relativeFrom="margin">
-              <wp14:pctWidth>0</wp14:pctWidth>
-            </wp14:sizeRelH>
-            <wp14:sizeRelV relativeFrom="margin">
-              <wp14:pctHeight>0</wp14:pctHeight>
-            </wp14:sizeRelV>
-          </wp:anchor>
-        </w:drawing>
-      </w:r>
-    </w:p>
-    <w:p>
-      <w:pPr>
-        <w:tabs>
-          <w:tab w:val="center" w:pos="1172"/>
-          <w:tab w:val="center" w:pos="2893"/>
-          <w:tab w:val="center" w:pos="4804"/>
-          <w:tab w:val="center" w:pos="6347"/>
-          <w:tab w:val="center" w:pos="7706"/>
-          <w:tab w:val="center" w:pos="9131"/>
-        </w:tabs>
-        <w:spacing w:after="459"/>
-        <w:ind w:left="0" w:firstLine="0"/>
-        <w:jc w:val="center"/>
-        <w:rPr>
-          <w:color w:val="auto"/>
-          <w:sz w:val="14"/>
-          <w:szCs w:val="14"/>
-        </w:rPr>
-      </w:pPr>
       <w:hyperlink r:id="rId10" w:history="1">
         <w:r>
           <w:rPr>
             <w:rStyle w:val="Hyperlink"/>
-            <w:sz w:val="14"/>
-            <w:szCs w:val="14"/>
+            <w:szCs w:val="18"/>
           </w:rPr>
           <w:t>+55 13 98149-2795</w:t>
         </w:r>
@@ -338,49 +336,36 @@
       <w:r>
         <w:rPr>
           <w:color w:val="auto"/>
-          <w:sz w:val="14"/>
-          <w:szCs w:val="14"/>
+          <w:szCs w:val="18"/>
         </w:rPr>
         <w:t xml:space="preserve"> </w:t>
       </w:r>
       <w:r>
         <w:rPr>
           <w:color w:val="auto"/>
-          <w:sz w:val="14"/>
-          <w:szCs w:val="14"/>
+          <w:szCs w:val="18"/>
         </w:rPr>
         <w:t>|</w:t>
       </w:r>
       <w:r>
         <w:rPr>
           <w:color w:val="auto"/>
-          <w:sz w:val="14"/>
-          <w:szCs w:val="14"/>
+          <w:szCs w:val="18"/>
         </w:rPr>
         <w:t xml:space="preserve"> </w:t>
       </w:r>
       <w:r>
         <w:rPr>
           <w:color w:val="auto"/>
-          <w:sz w:val="14"/>
-          <w:szCs w:val="14"/>
-        </w:rPr>
-        <w:t xml:space="preserve">         </w:t>
-      </w:r>
-      <w:r>
-        <w:rPr>
-          <w:color w:val="auto"/>
-          <w:sz w:val="14"/>
-          <w:szCs w:val="14"/>
-        </w:rPr>
-        <w:t xml:space="preserve"> </w:t>
+          <w:szCs w:val="18"/>
+        </w:rPr>
+        <w:t xml:space="preserve">          </w:t>
       </w:r>
       <w:hyperlink r:id="rId11" w:history="1">
         <w:r>
           <w:rPr>
             <w:rStyle w:val="Hyperlink"/>
-            <w:sz w:val="14"/>
-            <w:szCs w:val="14"/>
+            <w:szCs w:val="18"/>
           </w:rPr>
           <w:t>eduardosferreira69@gmail.com</w:t>
         </w:r>
@@ -388,85 +373,73 @@
       <w:r>
         <w:rPr>
           <w:color w:val="auto"/>
-          <w:sz w:val="14"/>
-          <w:szCs w:val="14"/>
+          <w:szCs w:val="18"/>
         </w:rPr>
         <w:t xml:space="preserve"> </w:t>
       </w:r>
       <w:r>
         <w:rPr>
           <w:color w:val="auto"/>
-          <w:sz w:val="14"/>
-          <w:szCs w:val="14"/>
+          <w:szCs w:val="18"/>
         </w:rPr>
         <w:t>|</w:t>
       </w:r>
       <w:r>
         <w:rPr>
           <w:color w:val="auto"/>
-          <w:sz w:val="14"/>
-          <w:szCs w:val="14"/>
+          <w:szCs w:val="18"/>
         </w:rPr>
         <w:t xml:space="preserve"> </w:t>
       </w:r>
       <w:r>
         <w:rPr>
           <w:color w:val="auto"/>
-          <w:sz w:val="14"/>
-          <w:szCs w:val="14"/>
+          <w:szCs w:val="18"/>
         </w:rPr>
         <w:t xml:space="preserve">           </w:t>
       </w:r>
       <w:hyperlink r:id="rId12" w:history="1">
-        <w:proofErr w:type="spellStart"/>
         <w:r>
           <w:rPr>
             <w:rStyle w:val="Hyperlink"/>
             <w:color w:val="2E74B5" w:themeColor="accent5" w:themeShade="BF"/>
-            <w:sz w:val="14"/>
-            <w:szCs w:val="14"/>
+            <w:szCs w:val="18"/>
           </w:rPr>
           <w:t>EduardoDosSantosFerreira</w:t>
         </w:r>
-        <w:proofErr w:type="spellEnd"/>
       </w:hyperlink>
       <w:r>
         <w:rPr>
           <w:color w:val="2E74B5" w:themeColor="accent5" w:themeShade="BF"/>
-          <w:sz w:val="14"/>
-          <w:szCs w:val="14"/>
+          <w:szCs w:val="18"/>
         </w:rPr>
         <w:t xml:space="preserve"> </w:t>
       </w:r>
       <w:r>
         <w:rPr>
           <w:color w:val="auto"/>
-          <w:sz w:val="14"/>
-          <w:szCs w:val="14"/>
+          <w:szCs w:val="18"/>
         </w:rPr>
         <w:t>|</w:t>
       </w:r>
       <w:r>
         <w:rPr>
           <w:color w:val="auto"/>
-          <w:sz w:val="14"/>
-          <w:szCs w:val="14"/>
+          <w:szCs w:val="18"/>
         </w:rPr>
         <w:t xml:space="preserve"> </w:t>
       </w:r>
       <w:r>
         <w:rPr>
           <w:color w:val="auto"/>
-          <w:sz w:val="14"/>
-          <w:szCs w:val="14"/>
+          <w:szCs w:val="18"/>
         </w:rPr>
         <w:t xml:space="preserve"> </w:t>
       </w:r>
       <w:r>
         <w:rPr>
           <w:color w:val="auto"/>
-          <w:sz w:val="14"/>
-          <w:szCs w:val="14"/>
+          <w:szCs w:val="18"/>
         </w:rPr>
         <w:t xml:space="preserve">           </w:t>
       </w:r>
@@ -474,16 +447,14 @@
         <w:r>
           <w:rPr>
             <w:rStyle w:val="Hyperlink"/>
-            <w:sz w:val="14"/>
-            <w:szCs w:val="14"/>
+            <w:szCs w:val="18"/>
           </w:rPr>
           <w:t>Eduardo Dos Santos Ferreira</w:t>
         </w:r>
         <w:r>
           <w:rPr>
             <w:rStyle w:val="Hyperlink"/>
-            <w:sz w:val="14"/>
-            <w:szCs w:val="14"/>
+            <w:szCs w:val="18"/>
           </w:rPr>
           <w:t xml:space="preserve">         </w:t>
         </w:r>
@@ -491,8 +462,7 @@
       <w:r>
         <w:rPr>
           <w:color w:val="auto"/>
-          <w:sz w:val="14"/>
-          <w:szCs w:val="14"/>
+          <w:szCs w:val="18"/>
         </w:rPr>
         <w:t xml:space="preserve"> </w:t>
       </w:r>
@@ -532,7 +502,7 @@
           <w:color w:val="414141"/>
           <w:sz w:val="20"/>
         </w:rPr>
-        <w:t>Rede de Mercados Dia</w:t>
+        <w:t>Centro Empresarial WG Convênios.</w:t>
       </w:r>
       <w:r>
         <w:rPr>
@@ -540,14 +510,6 @@
           <w:color w:val="414141"/>
           <w:sz w:val="20"/>
         </w:rPr>
-        <w:t>.</w:t>
-      </w:r>
-      <w:r>
-        <w:rPr>
-          <w:b/>
-          <w:color w:val="414141"/>
-          <w:sz w:val="20"/>
-        </w:rPr>
         <w:tab/>
       </w:r>
       <w:r>
@@ -555,7 +517,14 @@
           <w:i/>
           <w:color w:val="C00000"/>
         </w:rPr>
-        <w:t>Itanhaém</w:t>
+        <w:t>It</w:t>
+      </w:r>
+      <w:r>
+        <w:rPr>
+          <w:i/>
+          <w:color w:val="C00000"/>
+        </w:rPr>
+        <w:t>aquaquecetuba</w:t>
       </w:r>
     </w:p>
     <w:p>
@@ -571,7 +540,14 @@
           <w:color w:val="5D5D5D"/>
           <w:sz w:val="16"/>
         </w:rPr>
-        <w:t>Técnico em manutenção de Hardware e Software</w:t>
+        <w:t>Técnico de TI</w:t>
+      </w:r>
+      <w:r>
+        <w:rPr>
+          <w:color w:val="5D5D5D"/>
+          <w:sz w:val="16"/>
+        </w:rPr>
+        <w:t xml:space="preserve"> – Desenvolvedor WEB – Designer – Técnico de Hardware</w:t>
       </w:r>
       <w:r>
         <w:rPr>
@@ -593,31 +569,7 @@
           <w:color w:val="5D5D5D"/>
           <w:sz w:val="16"/>
         </w:rPr>
-        <w:t>May 202</w:t>
-      </w:r>
-      <w:r>
-        <w:rPr>
-          <w:i/>
-          <w:color w:val="5D5D5D"/>
-          <w:sz w:val="16"/>
-        </w:rPr>
-        <w:t>1</w:t>
-      </w:r>
-      <w:r>
-        <w:rPr>
-          <w:i/>
-          <w:color w:val="5D5D5D"/>
-          <w:sz w:val="16"/>
-        </w:rPr>
-        <w:t>‑ July 202</w:t>
-      </w:r>
-      <w:r>
-        <w:rPr>
-          <w:i/>
-          <w:color w:val="5D5D5D"/>
-          <w:sz w:val="16"/>
-        </w:rPr>
-        <w:t>1</w:t>
+        <w:t xml:space="preserve"> May 2025</w:t>
       </w:r>
     </w:p>
     <w:p>
@@ -629,10 +581,67 @@
         <w:ind w:hanging="159"/>
       </w:pPr>
       <w:r>
-        <w:t>Instalação e configuração de Softwares de produtividade, comunicação e envio de documentação</w:t>
+        <w:t>Responsável pela implementação de softwares, redes e equipamentos.</w:t>
+      </w:r>
+    </w:p>
+    <w:p>
+      <w:pPr>
+        <w:numPr>
+          <w:ilvl w:val="0"/>
+          <w:numId w:val="1"/>
+        </w:numPr>
+        <w:ind w:hanging="159"/>
+      </w:pPr>
+      <w:r>
+        <w:t>Realizar manutenção preventiva (para evitar problemas) e corretiva (para corrigir falhas) em equipamentos e sistemas</w:t>
       </w:r>
       <w:r>
         <w:t>.</w:t>
+      </w:r>
+    </w:p>
+    <w:p>
+      <w:pPr>
+        <w:numPr>
+          <w:ilvl w:val="0"/>
+          <w:numId w:val="1"/>
+        </w:numPr>
+        <w:ind w:hanging="159"/>
+      </w:pPr>
+      <w:r>
+        <w:t>F</w:t>
+      </w:r>
+      <w:r>
+        <w:t>ornece suporte técnico aos usuários para resolver problemas relacionados a hardware, software e rede</w:t>
+      </w:r>
+    </w:p>
+    <w:p>
+      <w:pPr>
+        <w:numPr>
+          <w:ilvl w:val="0"/>
+          <w:numId w:val="1"/>
+        </w:numPr>
+        <w:ind w:hanging="159"/>
+      </w:pPr>
+      <w:r>
+        <w:t xml:space="preserve">Segurança da informação, </w:t>
+      </w:r>
+      <w:r>
+        <w:t>implementar medidas de segurança para proteger dados e sistemas contra ataques cibernéticos e outras ameaças</w:t>
+      </w:r>
+      <w:r>
+        <w:t>.</w:t>
+      </w:r>
+    </w:p>
+    <w:p>
+      <w:pPr>
+        <w:numPr>
+          <w:ilvl w:val="0"/>
+          <w:numId w:val="1"/>
+        </w:numPr>
+        <w:ind w:hanging="159"/>
+      </w:pPr>
+      <w:r>
+        <w:t>Desenvolvimento de sistemas, sistemas de dados e codificação e preparo de interfaces gráficas.</w:t>
       </w:r>
     </w:p>
     <w:p>
@@ -645,137 +654,7 @@
         <w:ind w:hanging="159"/>
       </w:pPr>
       <w:r>
-        <w:t>Otimização de dados locais e manutenção nos setores de armazenamento dos softwares</w:t>
-      </w:r>
-      <w:r>
-        <w:t>.</w:t>
-      </w:r>
-    </w:p>
-    <w:p>
-      <w:pPr>
-        <w:tabs>
-          <w:tab w:val="right" w:pos="10318"/>
-        </w:tabs>
-        <w:spacing w:after="25"/>
-        <w:ind w:left="-15" w:right="-15" w:firstLine="0"/>
-      </w:pPr>
-      <w:r>
-        <w:rPr>
-          <w:b/>
-          <w:color w:val="414141"/>
-          <w:sz w:val="20"/>
-        </w:rPr>
-        <w:t>Financeira Ajuda Cidadão</w:t>
-      </w:r>
-      <w:r>
-        <w:rPr>
-          <w:b/>
-          <w:color w:val="414141"/>
-          <w:sz w:val="20"/>
-        </w:rPr>
-        <w:t>.</w:t>
-      </w:r>
-      <w:r>
-        <w:rPr>
-          <w:b/>
-          <w:color w:val="414141"/>
-          <w:sz w:val="20"/>
-        </w:rPr>
-        <w:tab/>
-      </w:r>
-      <w:r>
-        <w:rPr>
-          <w:i/>
-          <w:color w:val="C00000"/>
-        </w:rPr>
-        <w:t>Itanhaém</w:t>
-      </w:r>
-    </w:p>
-    <w:p>
-      <w:pPr>
-        <w:tabs>
-          <w:tab w:val="right" w:pos="10318"/>
-        </w:tabs>
-        <w:spacing w:after="63"/>
-        <w:ind w:left="-15" w:right="-15" w:firstLine="0"/>
-      </w:pPr>
-      <w:r>
-        <w:rPr>
-          <w:color w:val="5D5D5D"/>
-          <w:sz w:val="16"/>
-        </w:rPr>
-        <w:t xml:space="preserve">Técnico em Desenvolvimento de Sistemas - </w:t>
-      </w:r>
-      <w:r>
-        <w:rPr>
-          <w:color w:val="5D5D5D"/>
-          <w:sz w:val="16"/>
-        </w:rPr>
-        <w:t xml:space="preserve">Desenvolvedor </w:t>
-      </w:r>
-      <w:proofErr w:type="spellStart"/>
-      <w:r>
-        <w:rPr>
-          <w:color w:val="5D5D5D"/>
-          <w:sz w:val="16"/>
-        </w:rPr>
-        <w:t>Frontend</w:t>
-      </w:r>
-      <w:proofErr w:type="spellEnd"/>
-      <w:r>
-        <w:rPr>
-          <w:color w:val="5D5D5D"/>
-          <w:sz w:val="16"/>
-        </w:rPr>
-        <w:t>.</w:t>
-      </w:r>
-      <w:r>
-        <w:rPr>
-          <w:color w:val="5D5D5D"/>
-          <w:sz w:val="16"/>
-        </w:rPr>
-        <w:tab/>
-      </w:r>
-      <w:proofErr w:type="spellStart"/>
-      <w:r>
-        <w:rPr>
-          <w:i/>
-          <w:color w:val="5D5D5D"/>
-          <w:sz w:val="16"/>
-        </w:rPr>
-        <w:t>September</w:t>
-      </w:r>
-      <w:proofErr w:type="spellEnd"/>
-      <w:r>
-        <w:rPr>
-          <w:i/>
-          <w:color w:val="5D5D5D"/>
-          <w:sz w:val="16"/>
-        </w:rPr>
-        <w:t xml:space="preserve"> 20</w:t>
-      </w:r>
-      <w:r>
-        <w:rPr>
-          <w:i/>
-          <w:color w:val="5D5D5D"/>
-          <w:sz w:val="16"/>
-        </w:rPr>
-        <w:t>24</w:t>
-      </w:r>
-    </w:p>
-    <w:p>
-      <w:pPr>
-        <w:numPr>
-          <w:ilvl w:val="0"/>
-          <w:numId w:val="1"/>
-        </w:numPr>
-        <w:ind w:hanging="159"/>
-      </w:pPr>
-      <w:r>
-        <w:t>Desenvolvimento d</w:t>
-      </w:r>
-      <w:r>
-        <w:t>e Software, comunicação e envio de documentação.</w:t>
+        <w:t>Gerenciar e configurar redes locais (LAN) e redes amplas (WAN), garantindo a conectividade e a segurança dos dados.</w:t>
       </w:r>
     </w:p>
     <w:p>
@@ -787,8 +666,152 @@
         <w:spacing w:after="140"/>
         <w:ind w:hanging="159"/>
       </w:pPr>
-      <w:r>
-        <w:t>Criação completa do site institucional da empresa, com foco em responsividade e usabilidade.</w:t>
+      <w:hyperlink r:id="rId14" w:history="1">
+        <w:r>
+          <w:rPr>
+            <w:rStyle w:val="Hyperlink"/>
+          </w:rPr>
+          <w:t>https://star-consignados.vercel.app/</w:t>
+        </w:r>
+      </w:hyperlink>
+    </w:p>
+    <w:p>
+      <w:pPr>
+        <w:tabs>
+          <w:tab w:val="right" w:pos="10318"/>
+        </w:tabs>
+        <w:spacing w:after="25"/>
+        <w:ind w:left="-15" w:right="-15" w:firstLine="0"/>
+      </w:pPr>
+      <w:r>
+        <w:rPr>
+          <w:b/>
+          <w:color w:val="414141"/>
+          <w:sz w:val="20"/>
+        </w:rPr>
+        <w:t>Rede de Mercados Dia</w:t>
+      </w:r>
+      <w:r>
+        <w:rPr>
+          <w:b/>
+          <w:color w:val="414141"/>
+          <w:sz w:val="20"/>
+        </w:rPr>
+        <w:t>.</w:t>
+      </w:r>
+      <w:r>
+        <w:rPr>
+          <w:b/>
+          <w:color w:val="414141"/>
+          <w:sz w:val="20"/>
+        </w:rPr>
+        <w:tab/>
+      </w:r>
+      <w:r>
+        <w:rPr>
+          <w:i/>
+          <w:color w:val="C00000"/>
+        </w:rPr>
+        <w:t>Itanhaém</w:t>
+      </w:r>
+    </w:p>
+    <w:p>
+      <w:pPr>
+        <w:tabs>
+          <w:tab w:val="right" w:pos="10318"/>
+        </w:tabs>
+        <w:spacing w:after="63"/>
+        <w:ind w:left="-15" w:right="-15" w:firstLine="0"/>
+      </w:pPr>
+      <w:r>
+        <w:rPr>
+          <w:color w:val="5D5D5D"/>
+          <w:sz w:val="16"/>
+        </w:rPr>
+        <w:t>Técnico</w:t>
+      </w:r>
+      <w:r>
+        <w:rPr>
+          <w:color w:val="5D5D5D"/>
+          <w:sz w:val="16"/>
+        </w:rPr>
+        <w:t xml:space="preserve"> TI – Técnico de Hardware</w:t>
+      </w:r>
+      <w:r>
+        <w:rPr>
+          <w:color w:val="5D5D5D"/>
+          <w:sz w:val="16"/>
+        </w:rPr>
+        <w:t>.</w:t>
+      </w:r>
+      <w:r>
+        <w:rPr>
+          <w:color w:val="5D5D5D"/>
+          <w:sz w:val="16"/>
+        </w:rPr>
+        <w:tab/>
+      </w:r>
+      <w:r>
+        <w:rPr>
+          <w:i/>
+          <w:color w:val="5D5D5D"/>
+          <w:sz w:val="16"/>
+        </w:rPr>
+        <w:t>May 202</w:t>
+      </w:r>
+      <w:r>
+        <w:rPr>
+          <w:i/>
+          <w:color w:val="5D5D5D"/>
+          <w:sz w:val="16"/>
+        </w:rPr>
+        <w:t>1</w:t>
+      </w:r>
+      <w:r>
+        <w:rPr>
+          <w:i/>
+          <w:color w:val="5D5D5D"/>
+          <w:sz w:val="16"/>
+        </w:rPr>
+        <w:t>‑ July 202</w:t>
+      </w:r>
+      <w:r>
+        <w:rPr>
+          <w:i/>
+          <w:color w:val="5D5D5D"/>
+          <w:sz w:val="16"/>
+        </w:rPr>
+        <w:t>1</w:t>
+      </w:r>
+    </w:p>
+    <w:p>
+      <w:pPr>
+        <w:numPr>
+          <w:ilvl w:val="0"/>
+          <w:numId w:val="1"/>
+        </w:numPr>
+        <w:ind w:hanging="159"/>
+      </w:pPr>
+      <w:r>
+        <w:t>Instalação e configuração de Softwares de produtividade, comunicação e envio de documentação</w:t>
+      </w:r>
+      <w:r>
+        <w:t>.</w:t>
+      </w:r>
+    </w:p>
+    <w:p>
+      <w:pPr>
+        <w:numPr>
+          <w:ilvl w:val="0"/>
+          <w:numId w:val="1"/>
+        </w:numPr>
+        <w:ind w:hanging="159"/>
+      </w:pPr>
+      <w:r>
+        <w:t>Realizar manutenção preventiva (para evitar problemas) e corretiva (para corrigir falhas) em equipamentos e sistemas</w:t>
+      </w:r>
+      <w:r>
+        <w:t>.</w:t>
       </w:r>
     </w:p>
     <w:p>
@@ -799,13 +822,221 @@
         </w:numPr>
         <w:spacing w:after="140"/>
         <w:ind w:hanging="159"/>
+      </w:pPr>
+      <w:r>
+        <w:t>Otimização de dados locais e manutenção nos setores de armazenamento dos softwares</w:t>
+      </w:r>
+      <w:r>
+        <w:t>.</w:t>
+      </w:r>
+    </w:p>
+    <w:p>
+      <w:pPr>
+        <w:tabs>
+          <w:tab w:val="right" w:pos="10318"/>
+        </w:tabs>
+        <w:spacing w:after="25"/>
+        <w:ind w:left="-15" w:right="-15" w:firstLine="0"/>
+      </w:pPr>
+      <w:r>
+        <w:rPr>
+          <w:b/>
+          <w:color w:val="414141"/>
+          <w:sz w:val="20"/>
+        </w:rPr>
+        <w:t>Financeira Ajuda Cidadão</w:t>
+      </w:r>
+      <w:r>
+        <w:rPr>
+          <w:b/>
+          <w:color w:val="414141"/>
+          <w:sz w:val="20"/>
+        </w:rPr>
+        <w:t>.</w:t>
+      </w:r>
+      <w:r>
+        <w:rPr>
+          <w:b/>
+          <w:color w:val="414141"/>
+          <w:sz w:val="20"/>
+        </w:rPr>
+        <w:tab/>
+      </w:r>
+      <w:r>
+        <w:rPr>
+          <w:i/>
+          <w:color w:val="C00000"/>
+        </w:rPr>
+        <w:t>Itanhaém</w:t>
+      </w:r>
+    </w:p>
+    <w:p>
+      <w:pPr>
+        <w:tabs>
+          <w:tab w:val="right" w:pos="10318"/>
+        </w:tabs>
+        <w:spacing w:after="63"/>
+        <w:ind w:left="-15" w:right="-15" w:firstLine="0"/>
+      </w:pPr>
+      <w:r>
+        <w:rPr>
+          <w:color w:val="5D5D5D"/>
+          <w:sz w:val="16"/>
+        </w:rPr>
+        <w:t xml:space="preserve">Técnico em Desenvolvimento de Sistemas - </w:t>
+      </w:r>
+      <w:r>
+        <w:rPr>
+          <w:color w:val="5D5D5D"/>
+          <w:sz w:val="16"/>
+        </w:rPr>
+        <w:t>Desenvolvedor Front</w:t>
+      </w:r>
+      <w:r>
+        <w:rPr>
+          <w:color w:val="5D5D5D"/>
+          <w:sz w:val="16"/>
+        </w:rPr>
+        <w:t>-</w:t>
+      </w:r>
+      <w:r>
+        <w:rPr>
+          <w:color w:val="5D5D5D"/>
+          <w:sz w:val="16"/>
+        </w:rPr>
+        <w:t>end</w:t>
+      </w:r>
+      <w:r>
+        <w:rPr>
+          <w:color w:val="5D5D5D"/>
+          <w:sz w:val="16"/>
+        </w:rPr>
+        <w:t>.</w:t>
+      </w:r>
+      <w:r>
+        <w:rPr>
+          <w:color w:val="5D5D5D"/>
+          <w:sz w:val="16"/>
+        </w:rPr>
+        <w:tab/>
+      </w:r>
+      <w:r>
+        <w:rPr>
+          <w:i/>
+          <w:color w:val="5D5D5D"/>
+          <w:sz w:val="16"/>
+        </w:rPr>
+        <w:t>September 20</w:t>
+      </w:r>
+      <w:r>
+        <w:rPr>
+          <w:i/>
+          <w:color w:val="5D5D5D"/>
+          <w:sz w:val="16"/>
+        </w:rPr>
+        <w:t>24</w:t>
+      </w:r>
+      <w:r>
+        <w:rPr>
+          <w:i/>
+          <w:color w:val="5D5D5D"/>
+          <w:sz w:val="16"/>
+        </w:rPr>
+        <w:t>-</w:t>
+      </w:r>
+      <w:r>
+        <w:t xml:space="preserve"> </w:t>
+      </w:r>
+      <w:r>
+        <w:rPr>
+          <w:i/>
+          <w:color w:val="5D5D5D"/>
+          <w:sz w:val="16"/>
+        </w:rPr>
+        <w:t>February</w:t>
+      </w:r>
+      <w:r>
+        <w:rPr>
+          <w:i/>
+          <w:color w:val="5D5D5D"/>
+          <w:sz w:val="16"/>
+        </w:rPr>
+        <w:t xml:space="preserve"> 2025</w:t>
+      </w:r>
+    </w:p>
+    <w:p>
+      <w:pPr>
+        <w:numPr>
+          <w:ilvl w:val="0"/>
+          <w:numId w:val="1"/>
+        </w:numPr>
+        <w:ind w:hanging="159"/>
+      </w:pPr>
+      <w:r>
+        <w:t>Desenvolvimento d</w:t>
+      </w:r>
+      <w:r>
+        <w:t>e Software, comunicação e envio de documentação.</w:t>
+      </w:r>
+    </w:p>
+    <w:p>
+      <w:pPr>
+        <w:numPr>
+          <w:ilvl w:val="0"/>
+          <w:numId w:val="1"/>
+        </w:numPr>
+        <w:ind w:hanging="159"/>
+      </w:pPr>
+      <w:r>
+        <w:t>Desenvolvimento de sistemas, sistemas de dados e codificação e preparo de interfaces gráficas.</w:t>
+      </w:r>
+    </w:p>
+    <w:p>
+      <w:pPr>
+        <w:numPr>
+          <w:ilvl w:val="0"/>
+          <w:numId w:val="1"/>
+        </w:numPr>
+        <w:ind w:hanging="159"/>
+      </w:pPr>
+      <w:r>
+        <w:t xml:space="preserve">Segurança da informação, </w:t>
+      </w:r>
+      <w:r>
+        <w:t>implementar medidas de segurança para proteger dados e sistemas contra ataques cibernéticos e outras ameaças</w:t>
+      </w:r>
+      <w:r>
+        <w:t>.</w:t>
+      </w:r>
+    </w:p>
+    <w:p>
+      <w:pPr>
+        <w:numPr>
+          <w:ilvl w:val="0"/>
+          <w:numId w:val="1"/>
+        </w:numPr>
+        <w:spacing w:after="140"/>
+        <w:ind w:hanging="159"/>
+      </w:pPr>
+      <w:r>
+        <w:t>Criação completa do site institucional da empresa, com foco em responsividade e usabilidade.</w:t>
+      </w:r>
+    </w:p>
+    <w:p>
+      <w:pPr>
+        <w:numPr>
+          <w:ilvl w:val="0"/>
+          <w:numId w:val="1"/>
+        </w:numPr>
+        <w:spacing w:after="140"/>
+        <w:ind w:hanging="159"/>
         <w:rPr>
           <w:rStyle w:val="Hyperlink"/>
           <w:color w:val="333333"/>
           <w:u w:val="none"/>
         </w:rPr>
       </w:pPr>
-      <w:hyperlink r:id="rId14" w:history="1">
+      <w:hyperlink r:id="rId15" w:history="1">
         <w:r>
           <w:rPr>
             <w:rStyle w:val="Hyperlink"/>
@@ -867,17 +1098,22 @@
           <w:color w:val="5D5D5D"/>
           <w:sz w:val="16"/>
         </w:rPr>
-        <w:t xml:space="preserve">Desenvolvimento </w:t>
-      </w:r>
-      <w:proofErr w:type="spellStart"/>
-      <w:r>
-        <w:rPr>
-          <w:color w:val="5D5D5D"/>
-          <w:sz w:val="16"/>
-        </w:rPr>
-        <w:t>Frontend</w:t>
-      </w:r>
-      <w:proofErr w:type="spellEnd"/>
+        <w:t>Desenvolvimento Front</w:t>
+      </w:r>
+      <w:r>
+        <w:rPr>
+          <w:color w:val="5D5D5D"/>
+          <w:sz w:val="16"/>
+        </w:rPr>
+        <w:t>-</w:t>
+      </w:r>
+      <w:r>
+        <w:rPr>
+          <w:color w:val="5D5D5D"/>
+          <w:sz w:val="16"/>
+        </w:rPr>
+        <w:t>end</w:t>
+      </w:r>
       <w:r>
         <w:rPr>
           <w:color w:val="5D5D5D"/>
@@ -920,7 +1156,7 @@
           <w:color w:val="5D5D5D"/>
           <w:sz w:val="16"/>
         </w:rPr>
-        <w:t>abril</w:t>
+        <w:t>A</w:t>
       </w:r>
       <w:r>
         <w:rPr>
@@ -928,6 +1164,14 @@
           <w:color w:val="5D5D5D"/>
           <w:sz w:val="16"/>
         </w:rPr>
+        <w:t>bril</w:t>
+      </w:r>
+      <w:r>
+        <w:rPr>
+          <w:i/>
+          <w:color w:val="5D5D5D"/>
+          <w:sz w:val="16"/>
+        </w:rPr>
         <w:t xml:space="preserve"> 202</w:t>
       </w:r>
       <w:r>
@@ -937,6 +1181,14 @@
           <w:sz w:val="16"/>
         </w:rPr>
         <w:t>5</w:t>
+      </w:r>
+      <w:r>
+        <w:rPr>
+          <w:i/>
+          <w:color w:val="5D5D5D"/>
+          <w:sz w:val="16"/>
+        </w:rPr>
+        <w:t>-May 2025</w:t>
       </w:r>
     </w:p>
     <w:p>
@@ -988,7 +1240,7 @@
         <w:spacing w:after="140"/>
         <w:ind w:hanging="159"/>
       </w:pPr>
-      <w:hyperlink r:id="rId15" w:history="1">
+      <w:hyperlink r:id="rId16" w:history="1">
         <w:r>
           <w:rPr>
             <w:rStyle w:val="Hyperlink"/>
@@ -999,8 +1251,317 @@
     </w:p>
     <w:p>
       <w:pPr>
+        <w:pStyle w:val="Ttulo1"/>
+        <w:ind w:left="-5"/>
+      </w:pPr>
+      <w:r>
+        <w:rPr>
+          <w:color w:val="2F5496" w:themeColor="accent1" w:themeShade="BF"/>
+        </w:rPr>
+        <w:t>Projetos</w:t>
+      </w:r>
+      <w:r>
+        <w:t xml:space="preserve"> </w:t>
+      </w:r>
+      <w:r>
+        <w:rPr>
+          <w:color w:val="262626" w:themeColor="text1" w:themeTint="D9"/>
+        </w:rPr>
+        <w:t>Relevantes</w:t>
+      </w:r>
+    </w:p>
+    <w:p>
+      <w:pPr>
+        <w:tabs>
+          <w:tab w:val="right" w:pos="10318"/>
+        </w:tabs>
+        <w:spacing w:after="25"/>
+        <w:ind w:left="-15" w:right="-15" w:firstLine="0"/>
+      </w:pPr>
+      <w:r>
+        <w:rPr>
+          <w:b/>
+          <w:color w:val="414141"/>
+          <w:sz w:val="20"/>
+        </w:rPr>
+        <w:t>CleanCrow.</w:t>
+      </w:r>
+      <w:r>
+        <w:rPr>
+          <w:b/>
+          <w:color w:val="414141"/>
+          <w:sz w:val="20"/>
+        </w:rPr>
+        <w:tab/>
+      </w:r>
+    </w:p>
+    <w:p>
+      <w:pPr>
+        <w:tabs>
+          <w:tab w:val="right" w:pos="10318"/>
+        </w:tabs>
+        <w:spacing w:after="63"/>
+        <w:ind w:left="-15" w:right="-15" w:firstLine="0"/>
+      </w:pPr>
+      <w:r>
+        <w:rPr>
+          <w:color w:val="5D5D5D"/>
+          <w:sz w:val="16"/>
+        </w:rPr>
+        <w:t>Software de limpeza de arquivos e atualização de softwares.</w:t>
+      </w:r>
+      <w:r>
+        <w:rPr>
+          <w:color w:val="5D5D5D"/>
+          <w:sz w:val="16"/>
+        </w:rPr>
+        <w:tab/>
+      </w:r>
+      <w:r>
+        <w:rPr>
+          <w:i/>
+          <w:color w:val="5D5D5D"/>
+          <w:sz w:val="16"/>
+        </w:rPr>
+        <w:t xml:space="preserve"> </w:t>
+      </w:r>
+    </w:p>
+    <w:p>
+      <w:pPr>
+        <w:numPr>
+          <w:ilvl w:val="0"/>
+          <w:numId w:val="1"/>
+        </w:numPr>
+        <w:ind w:hanging="159"/>
+      </w:pPr>
+      <w:r>
+        <w:t>Remove arquivos temporários das pastas %TEMP%, C:\Windows\Prefetch.</w:t>
+      </w:r>
+    </w:p>
+    <w:p>
+      <w:pPr>
+        <w:numPr>
+          <w:ilvl w:val="0"/>
+          <w:numId w:val="1"/>
+        </w:numPr>
+        <w:ind w:hanging="159"/>
+      </w:pPr>
+      <w:r>
+        <w:t>Executa o comando ipconfig/ flushdns para limpar cache DNS.</w:t>
+      </w:r>
+    </w:p>
+    <w:p>
+      <w:pPr>
+        <w:numPr>
+          <w:ilvl w:val="0"/>
+          <w:numId w:val="1"/>
+        </w:numPr>
+        <w:ind w:hanging="159"/>
+      </w:pPr>
+      <w:r>
+        <w:t>Executa o utilitário cleanmgr /sagerun:1 para liberar espaço em disco.</w:t>
+      </w:r>
+    </w:p>
+    <w:p>
+      <w:pPr>
+        <w:numPr>
+          <w:ilvl w:val="0"/>
+          <w:numId w:val="1"/>
+        </w:numPr>
+        <w:spacing w:after="140"/>
+        <w:ind w:hanging="159"/>
+      </w:pPr>
+      <w:r>
+        <w:t>Remove cache e cookies dos navegadores Google Chrome, Mozilla Firefox, Opera e Brave utilizando comando de linha</w:t>
+      </w:r>
+      <w:r>
+        <w:t>.</w:t>
+      </w:r>
+    </w:p>
+    <w:p>
+      <w:pPr>
+        <w:numPr>
+          <w:ilvl w:val="0"/>
+          <w:numId w:val="1"/>
+        </w:numPr>
+        <w:spacing w:after="140"/>
+        <w:ind w:hanging="159"/>
+        <w:rPr>
+          <w:rStyle w:val="Hyperlink"/>
+        </w:rPr>
+      </w:pPr>
+      <w:r>
+        <w:fldChar w:fldCharType="begin"/>
+      </w:r>
+      <w:r>
+        <w:instrText>HYPERLINK "https://crowvert.vercel.app/"</w:instrText>
+      </w:r>
+      <w:r>
+        <w:fldChar w:fldCharType="separate"/>
+      </w:r>
+      <w:r>
+        <w:rPr>
+          <w:rStyle w:val="Hyperlink"/>
+        </w:rPr>
+        <w:t>CleanCrow</w:t>
+      </w:r>
+    </w:p>
+    <w:p>
+      <w:pPr>
+        <w:tabs>
+          <w:tab w:val="right" w:pos="10318"/>
+        </w:tabs>
+        <w:spacing w:after="25"/>
+        <w:ind w:left="-15" w:right="-15" w:firstLine="0"/>
+      </w:pPr>
+      <w:r>
+        <w:fldChar w:fldCharType="end"/>
+      </w:r>
+      <w:r>
+        <w:rPr>
+          <w:b/>
+          <w:color w:val="414141"/>
+          <w:sz w:val="20"/>
+        </w:rPr>
+        <w:t>Crowvert</w:t>
+      </w:r>
+      <w:r>
+        <w:rPr>
+          <w:b/>
+          <w:color w:val="414141"/>
+          <w:sz w:val="20"/>
+        </w:rPr>
+        <w:t>.</w:t>
+      </w:r>
+      <w:r>
+        <w:rPr>
+          <w:b/>
+          <w:color w:val="414141"/>
+          <w:sz w:val="20"/>
+        </w:rPr>
+        <w:tab/>
+      </w:r>
+    </w:p>
+    <w:p>
+      <w:pPr>
+        <w:tabs>
+          <w:tab w:val="right" w:pos="10318"/>
+        </w:tabs>
+        <w:spacing w:after="63"/>
+        <w:ind w:left="-15" w:right="-15" w:firstLine="0"/>
+      </w:pPr>
+      <w:r>
+        <w:rPr>
+          <w:color w:val="5D5D5D"/>
+          <w:sz w:val="16"/>
+        </w:rPr>
+        <w:t>Software de conversão de arquivos em massa</w:t>
+      </w:r>
+      <w:r>
+        <w:rPr>
+          <w:color w:val="5D5D5D"/>
+          <w:sz w:val="16"/>
+        </w:rPr>
+        <w:t>.</w:t>
+      </w:r>
+      <w:r>
+        <w:rPr>
+          <w:color w:val="5D5D5D"/>
+          <w:sz w:val="16"/>
+        </w:rPr>
+        <w:tab/>
+      </w:r>
+    </w:p>
+    <w:p>
+      <w:pPr>
+        <w:numPr>
+          <w:ilvl w:val="0"/>
+          <w:numId w:val="1"/>
+        </w:numPr>
+        <w:ind w:hanging="159"/>
+      </w:pPr>
+      <w:r>
+        <w:t xml:space="preserve">12 tipos de conversão para a versão 4.0 do software (mais atualizada na data de 23/03/2025) </w:t>
+      </w:r>
+    </w:p>
+    <w:p>
+      <w:pPr>
+        <w:numPr>
+          <w:ilvl w:val="0"/>
+          <w:numId w:val="1"/>
+        </w:numPr>
+        <w:ind w:hanging="159"/>
+      </w:pPr>
+      <w:r>
+        <w:t>Conver</w:t>
+      </w:r>
+      <w:r>
+        <w:t>te arquivos 7zip, zip e winrar</w:t>
+      </w:r>
+      <w:r>
+        <w:t>.</w:t>
+      </w:r>
+    </w:p>
+    <w:p>
+      <w:pPr>
+        <w:numPr>
+          <w:ilvl w:val="0"/>
+          <w:numId w:val="1"/>
+        </w:numPr>
+        <w:ind w:hanging="159"/>
+      </w:pPr>
+      <w:r>
+        <w:t>Converte documentos txt, docx, pdf, csv e xlsx.</w:t>
+      </w:r>
+    </w:p>
+    <w:p>
+      <w:pPr>
+        <w:numPr>
+          <w:ilvl w:val="0"/>
+          <w:numId w:val="1"/>
+        </w:numPr>
+        <w:spacing w:after="140"/>
+        <w:ind w:hanging="159"/>
+      </w:pPr>
+      <w:r>
+        <w:t>Converte imagens svg, png, pdf, jpg.</w:t>
+      </w:r>
+    </w:p>
+    <w:p>
+      <w:pPr>
+        <w:numPr>
+          <w:ilvl w:val="0"/>
+          <w:numId w:val="1"/>
+        </w:numPr>
+        <w:spacing w:after="140"/>
+        <w:ind w:hanging="159"/>
+        <w:rPr>
+          <w:rStyle w:val="Hyperlink"/>
+        </w:rPr>
+      </w:pPr>
+      <w:r>
+        <w:fldChar w:fldCharType="begin"/>
+      </w:r>
+      <w:r>
+        <w:instrText>HYPERLINK "https://crowvert.vercel.app/"</w:instrText>
+      </w:r>
+      <w:r>
+        <w:fldChar w:fldCharType="separate"/>
+      </w:r>
+      <w:r>
+        <w:rPr>
+          <w:rStyle w:val="Hyperlink"/>
+        </w:rPr>
+        <w:t>Crowvert</w:t>
+      </w:r>
+    </w:p>
+    <w:p>
+      <w:pPr>
         <w:ind w:left="0" w:firstLine="0"/>
       </w:pPr>
+      <w:r>
+        <w:fldChar w:fldCharType="end"/>
+      </w:r>
     </w:p>
     <w:p>
       <w:pPr>
@@ -1013,7 +1574,14 @@
         <w:rPr>
           <w:color w:val="2F5496" w:themeColor="accent1" w:themeShade="BF"/>
         </w:rPr>
-        <w:t>Educação</w:t>
+        <w:lastRenderedPageBreak/>
+        <w:t xml:space="preserve">Formação </w:t>
+      </w:r>
+      <w:r>
+        <w:rPr>
+          <w:color w:val="auto"/>
+        </w:rPr>
+        <w:t>Acadêmica</w:t>
       </w:r>
     </w:p>
     <w:p>
@@ -1109,23 +1677,7 @@
         <w:t>Curso de v</w:t>
       </w:r>
       <w:r>
-        <w:t>ersionamento de código (</w:t>
-      </w:r>
-      <w:proofErr w:type="spellStart"/>
-      <w:r>
-        <w:t>Git</w:t>
-      </w:r>
-      <w:proofErr w:type="spellEnd"/>
-      <w:r>
-        <w:t>/</w:t>
-      </w:r>
-      <w:proofErr w:type="spellStart"/>
-      <w:r>
-        <w:t>Github</w:t>
-      </w:r>
-      <w:proofErr w:type="spellEnd"/>
-      <w:r>
-        <w:t>)</w:t>
+        <w:t>ersionamento de código (Git/Github)</w:t>
       </w:r>
       <w:r>
         <w:t>.</w:t>
@@ -1133,29 +1685,25 @@
     </w:p>
     <w:p>
       <w:r>
-        <w:t xml:space="preserve">Curso de desenvolvimento de </w:t>
-      </w:r>
-      <w:proofErr w:type="spellStart"/>
-      <w:r>
-        <w:t>microsserviço</w:t>
-      </w:r>
-      <w:r>
-        <w:t>s</w:t>
-      </w:r>
-      <w:proofErr w:type="spellEnd"/>
-      <w:r>
-        <w:t>.</w:t>
+        <w:t>Curso de desenvolvimento de micros</w:t>
+      </w:r>
+      <w:r>
+        <w:t>-</w:t>
+      </w:r>
+      <w:r>
+        <w:t>serviço</w:t>
+      </w:r>
+      <w:r>
+        <w:t>s.</w:t>
       </w:r>
     </w:p>
     <w:p>
       <w:r>
         <w:t xml:space="preserve">Curso </w:t>
       </w:r>
-      <w:proofErr w:type="spellStart"/>
-      <w:r>
-        <w:t>azure</w:t>
-      </w:r>
-      <w:proofErr w:type="spellEnd"/>
+      <w:r>
+        <w:t>AZURE</w:t>
+      </w:r>
       <w:r>
         <w:t xml:space="preserve"> data e cloud (AZ-204)</w:t>
       </w:r>
@@ -1215,10 +1763,25 @@
     </w:p>
     <w:p>
       <w:r>
-        <w:t>Curso de a</w:t>
-      </w:r>
-      <w:r>
-        <w:t>dministração</w:t>
+        <w:t>Curso de p</w:t>
+      </w:r>
+      <w:r>
+        <w:t xml:space="preserve">acote </w:t>
+      </w:r>
+      <w:r>
+        <w:t>o</w:t>
+      </w:r>
+      <w:r>
+        <w:t>f</w:t>
+      </w:r>
+      <w:r>
+        <w:t>f</w:t>
+      </w:r>
+      <w:r>
+        <w:t>ice 20</w:t>
+      </w:r>
+      <w:r>
+        <w:t>22</w:t>
       </w:r>
       <w:r>
         <w:t>.</w:t>
@@ -1241,10 +1804,7 @@
         <w:t>f</w:t>
       </w:r>
       <w:r>
-        <w:t>ice 20</w:t>
-      </w:r>
-      <w:r>
-        <w:t>22</w:t>
+        <w:t>ice 2016</w:t>
       </w:r>
       <w:r>
         <w:t>.</w:t>
@@ -1252,22 +1812,10 @@
     </w:p>
     <w:p>
       <w:r>
-        <w:t>Curso de p</w:t>
-      </w:r>
-      <w:r>
-        <w:t xml:space="preserve">acote </w:t>
-      </w:r>
-      <w:r>
-        <w:t>o</w:t>
-      </w:r>
-      <w:r>
-        <w:t>f</w:t>
-      </w:r>
-      <w:r>
-        <w:t>f</w:t>
-      </w:r>
-      <w:r>
-        <w:t>ice 2016</w:t>
+        <w:t xml:space="preserve">Curso de pacote </w:t>
+      </w:r>
+      <w:r>
+        <w:t>Office 365</w:t>
       </w:r>
       <w:r>
         <w:t>.</w:t>
@@ -1275,10 +1823,16 @@
     </w:p>
     <w:p>
       <w:r>
-        <w:t xml:space="preserve">Curso de pacote </w:t>
-      </w:r>
-      <w:r>
-        <w:t>Office 365</w:t>
+        <w:t xml:space="preserve">Curso de </w:t>
+      </w:r>
+      <w:r>
+        <w:t>HTML (B</w:t>
+      </w:r>
+      <w:r>
+        <w:t>á</w:t>
+      </w:r>
+      <w:r>
+        <w:t>sico, Intermédio e Avançado)</w:t>
       </w:r>
       <w:r>
         <w:t>.</w:t>
@@ -1286,10 +1840,18 @@
     </w:p>
     <w:p>
       <w:r>
+        <w:t>Curso de CSS (Básico, Intermédio e Avançado)</w:t>
+      </w:r>
+      <w:r>
+        <w:t>.</w:t>
+      </w:r>
+    </w:p>
+    <w:p>
+      <w:r>
         <w:t xml:space="preserve">Curso de </w:t>
       </w:r>
       <w:r>
-        <w:t>HTML (B</w:t>
+        <w:t>Javascript (B</w:t>
       </w:r>
       <w:r>
         <w:t>á</w:t>
@@ -1303,7 +1865,16 @@
     </w:p>
     <w:p>
       <w:r>
-        <w:t>Curso de CSS (Básico, Intermédio e Avançado)</w:t>
+        <w:t xml:space="preserve">Curso de </w:t>
+      </w:r>
+      <w:r>
+        <w:t>Python (B</w:t>
+      </w:r>
+      <w:r>
+        <w:t>á</w:t>
+      </w:r>
+      <w:r>
+        <w:t>sico, Intermédio e Avançado)</w:t>
       </w:r>
       <w:r>
         <w:t>.</w:t>
@@ -1311,41 +1882,22 @@
     </w:p>
     <w:p>
       <w:r>
-        <w:t xml:space="preserve">Curso de </w:t>
-      </w:r>
-      <w:proofErr w:type="spellStart"/>
-      <w:r>
-        <w:t>Javascript</w:t>
-      </w:r>
-      <w:proofErr w:type="spellEnd"/>
-      <w:r>
-        <w:t xml:space="preserve"> (B</w:t>
-      </w:r>
-      <w:r>
-        <w:t>á</w:t>
-      </w:r>
-      <w:r>
-        <w:t>sico, Intermédio e Avançado)</w:t>
-      </w:r>
-      <w:r>
-        <w:t>.</w:t>
-      </w:r>
-    </w:p>
-    <w:p>
-      <w:r>
-        <w:t xml:space="preserve">Curso de </w:t>
-      </w:r>
-      <w:r>
-        <w:t>Python (B</w:t>
-      </w:r>
-      <w:r>
-        <w:t>á</w:t>
-      </w:r>
-      <w:r>
-        <w:t>sico, Intermédio e Avançado)</w:t>
-      </w:r>
-      <w:r>
-        <w:t>.</w:t>
+        <w:t>Curso de Fundamentos de TI hardware e software.</w:t>
+      </w:r>
+    </w:p>
+    <w:p>
+      <w:r>
+        <w:t>Curso de Modelagem de banco de dados.</w:t>
+      </w:r>
+    </w:p>
+    <w:p>
+      <w:r>
+        <w:t>Curso de Lei geral de proteção de dados (LGPD).</w:t>
+      </w:r>
+    </w:p>
+    <w:p>
+      <w:r>
+        <w:t>AI-900 – Fundamentos de IA no AZURE.</w:t>
       </w:r>
     </w:p>
     <w:p/>
@@ -1396,7 +1948,7 @@
 </file>
 
 <file path=word/numbering.xml><?xml version="1.0" encoding="utf-8"?>
-<w:numbering xmlns:wpc="http://schemas.microsoft.com/office/word/2010/wordprocessingCanvas" xmlns:cx="http://schemas.microsoft.com/office/drawing/2014/chartex" xmlns:cx1="http://schemas.microsoft.com/office/drawing/2015/9/8/chartex" xmlns:cx2="http://schemas.microsoft.com/office/drawing/2015/10/21/chartex" xmlns:cx3="http://schemas.microsoft.com/office/drawing/2016/5/9/chartex" xmlns:cx4="http://schemas.microsoft.com/office/drawing/2016/5/10/chartex" xmlns:cx5="http://schemas.microsoft.com/office/drawing/2016/5/11/chartex" xmlns:cx6="http://schemas.microsoft.com/office/drawing/2016/5/12/chartex" xmlns:cx7="http://schemas.microsoft.com/office/drawing/2016/5/13/chartex" xmlns:cx8="http://schemas.microsoft.com/office/drawing/2016/5/14/chartex" xmlns:mc="http://schemas.openxmlformats.org/markup-compatibility/2006" xmlns:aink="http://schemas.microsoft.com/office/drawing/2016/ink" xmlns:am3d="http://schemas.microsoft.com/office/drawing/2017/model3d" xmlns:o="urn:schemas-microsoft-com:office:office" xmlns:r="http://schemas.openxmlformats.org/officeDocument/2006/relationships" xmlns:m="http://schemas.openxmlformats.org/officeDocument/2006/math" xmlns:v="urn:schemas-microsoft-com:vml" xmlns:wp14="http://schemas.microsoft.com/office/word/2010/wordprocessingDrawing" xmlns:wp="http://schemas.openxmlformats.org/drawingml/2006/wordprocessingDrawing" xmlns:w10="urn:schemas-microsoft-com:office:word" xmlns:w="http://schemas.openxmlformats.org/wordprocessingml/2006/main" xmlns:w14="http://schemas.microsoft.com/office/word/2010/wordml" xmlns:w15="http://schemas.microsoft.com/office/word/2012/wordml" xmlns:w16cex="http://schemas.microsoft.com/office/word/2018/wordml/cex" xmlns:w16cid="http://schemas.microsoft.com/office/word/2016/wordml/cid" xmlns:w16="http://schemas.microsoft.com/office/word/2018/wordml" xmlns:w16sdtdh="http://schemas.microsoft.com/office/word/2020/wordml/sdtdatahash" xmlns:w16se="http://schemas.microsoft.com/office/word/2015/wordml/symex" xmlns:wpg="http://schemas.microsoft.com/office/word/2010/wordprocessingGroup" xmlns:wpi="http://schemas.microsoft.com/office/word/2010/wordprocessingInk" xmlns:wne="http://schemas.microsoft.com/office/word/2006/wordml" xmlns:wps="http://schemas.microsoft.com/office/word/2010/wordprocessingShape" mc:Ignorable="w14 w15 w16se w16cid w16 w16cex w16sdtdh wp14">
+<w:numbering xmlns:wpc="http://schemas.microsoft.com/office/word/2010/wordprocessingCanvas" xmlns:cx="http://schemas.microsoft.com/office/drawing/2014/chartex" xmlns:cx1="http://schemas.microsoft.com/office/drawing/2015/9/8/chartex" xmlns:cx2="http://schemas.microsoft.com/office/drawing/2015/10/21/chartex" xmlns:cx3="http://schemas.microsoft.com/office/drawing/2016/5/9/chartex" xmlns:cx4="http://schemas.microsoft.com/office/drawing/2016/5/10/chartex" xmlns:cx5="http://schemas.microsoft.com/office/drawing/2016/5/11/chartex" xmlns:cx6="http://schemas.microsoft.com/office/drawing/2016/5/12/chartex" xmlns:cx7="http://schemas.microsoft.com/office/drawing/2016/5/13/chartex" xmlns:cx8="http://schemas.microsoft.com/office/drawing/2016/5/14/chartex" xmlns:mc="http://schemas.openxmlformats.org/markup-compatibility/2006" xmlns:aink="http://schemas.microsoft.com/office/drawing/2016/ink" xmlns:am3d="http://schemas.microsoft.com/office/drawing/2017/model3d" xmlns:o="urn:schemas-microsoft-com:office:office" xmlns:oel="http://schemas.microsoft.com/office/2019/extlst" xmlns:r="http://schemas.openxmlformats.org/officeDocument/2006/relationships" xmlns:m="http://schemas.openxmlformats.org/officeDocument/2006/math" xmlns:v="urn:schemas-microsoft-com:vml" xmlns:wp14="http://schemas.microsoft.com/office/word/2010/wordprocessingDrawing" xmlns:wp="http://schemas.openxmlformats.org/drawingml/2006/wordprocessingDrawing" xmlns:w10="urn:schemas-microsoft-com:office:word" xmlns:w="http://schemas.openxmlformats.org/wordprocessingml/2006/main" xmlns:w14="http://schemas.microsoft.com/office/word/2010/wordml" xmlns:w15="http://schemas.microsoft.com/office/word/2012/wordml" xmlns:w16cex="http://schemas.microsoft.com/office/word/2018/wordml/cex" xmlns:w16cid="http://schemas.microsoft.com/office/word/2016/wordml/cid" xmlns:w16="http://schemas.microsoft.com/office/word/2018/wordml" xmlns:w16sdtdh="http://schemas.microsoft.com/office/word/2020/wordml/sdtdatahash" xmlns:w16se="http://schemas.microsoft.com/office/word/2015/wordml/symex" xmlns:wpg="http://schemas.microsoft.com/office/word/2010/wordprocessingGroup" xmlns:wpi="http://schemas.microsoft.com/office/word/2010/wordprocessingInk" xmlns:wne="http://schemas.microsoft.com/office/word/2006/wordml" xmlns:wps="http://schemas.microsoft.com/office/word/2010/wordprocessingShape" mc:Ignorable="w14 w15 w16se w16cid w16 w16cex w16sdtdh wp14">
   <w:abstractNum w:abstractNumId="0" w15:restartNumberingAfterBreak="0">
     <w:nsid w:val="3A341E56"/>
     <w:multiLevelType w:val="hybridMultilevel"/>
@@ -1821,10 +2373,10 @@
       </w:rPr>
     </w:lvl>
   </w:abstractNum>
-  <w:num w:numId="1">
+  <w:num w:numId="1" w16cid:durableId="1115366616">
     <w:abstractNumId w:val="1"/>
   </w:num>
-  <w:num w:numId="2">
+  <w:num w:numId="2" w16cid:durableId="599261648">
     <w:abstractNumId w:val="0"/>
   </w:num>
 </w:numbering>
@@ -2263,7 +2815,6 @@
   <w:style w:type="character" w:default="1" w:styleId="Fontepargpadro">
     <w:name w:val="Default Paragraph Font"/>
     <w:uiPriority w:val="1"/>
-    <w:semiHidden/>
     <w:unhideWhenUsed/>
   </w:style>
   <w:style w:type="table" w:default="1" w:styleId="Tabelanormal">

</xml_diff>

<commit_message>
Adição do projeto "DarkFeather" à página inicial, incluindo descrição e link para o site. Ajustes nas descrições de outros projetos e melhorias na formatação do código HTML.
</commit_message>
<xml_diff>
--- a/src/docs/EduardosDosSantosFerreira.docx
+++ b/src/docs/EduardosDosSantosFerreira.docx
@@ -213,7 +213,7 @@
           <w:sz w:val="16"/>
         </w:rPr>
         <w:drawing>
-          <wp:anchor distT="0" distB="0" distL="114300" distR="114300" simplePos="0" relativeHeight="251646976" behindDoc="0" locked="0" layoutInCell="1" allowOverlap="1" wp14:anchorId="502F9CF1" wp14:editId="55A27436">
+          <wp:anchor distT="0" distB="0" distL="114300" distR="114300" simplePos="0" relativeHeight="251646976" behindDoc="0" locked="0" layoutInCell="1" allowOverlap="1" wp14:anchorId="502F9CF1" wp14:editId="21041751">
             <wp:simplePos x="0" y="0"/>
             <wp:positionH relativeFrom="column">
               <wp:posOffset>3070860</wp:posOffset>
@@ -671,7 +671,7 @@
           <w:rPr>
             <w:rStyle w:val="Hyperlink"/>
           </w:rPr>
-          <w:t>https://star-consignados.vercel.app/</w:t>
+          <w:t>https://eduardodossantosferreira.github.io/wg-convenio/</w:t>
         </w:r>
       </w:hyperlink>
     </w:p>
@@ -808,7 +808,7 @@
         <w:ind w:hanging="159"/>
       </w:pPr>
       <w:r>
-        <w:t>Realizar manutenção preventiva (para evitar problemas) e corretiva (para corrigir falhas) em equipamentos e sistemas</w:t>
+        <w:t>Realizar manutenção preventiva e corretiva em equipamentos e sistemas</w:t>
       </w:r>
       <w:r>
         <w:t>.</w:t>
@@ -1763,6 +1763,11 @@
     </w:p>
     <w:p>
       <w:r>
+        <w:t>Curso de pacote office 2010.</w:t>
+      </w:r>
+    </w:p>
+    <w:p>
+      <w:r>
         <w:t>Curso de p</w:t>
       </w:r>
       <w:r>
@@ -1778,6 +1783,29 @@
         <w:t>f</w:t>
       </w:r>
       <w:r>
+        <w:t>ice 2016</w:t>
+      </w:r>
+      <w:r>
+        <w:t>.</w:t>
+      </w:r>
+    </w:p>
+    <w:p>
+      <w:r>
+        <w:t>Curso de p</w:t>
+      </w:r>
+      <w:r>
+        <w:t xml:space="preserve">acote </w:t>
+      </w:r>
+      <w:r>
+        <w:t>o</w:t>
+      </w:r>
+      <w:r>
+        <w:t>f</w:t>
+      </w:r>
+      <w:r>
+        <w:t>f</w:t>
+      </w:r>
+      <w:r>
         <w:t>ice 20</w:t>
       </w:r>
       <w:r>
@@ -1789,25 +1817,7 @@
     </w:p>
     <w:p>
       <w:r>
-        <w:t>Curso de p</w:t>
-      </w:r>
-      <w:r>
-        <w:t xml:space="preserve">acote </w:t>
-      </w:r>
-      <w:r>
-        <w:t>o</w:t>
-      </w:r>
-      <w:r>
-        <w:t>f</w:t>
-      </w:r>
-      <w:r>
-        <w:t>f</w:t>
-      </w:r>
-      <w:r>
-        <w:t>ice 2016</w:t>
-      </w:r>
-      <w:r>
-        <w:t>.</w:t>
+        <w:t>Curso de pacote office 2025.</w:t>
       </w:r>
     </w:p>
     <w:p>
@@ -2373,10 +2383,10 @@
       </w:rPr>
     </w:lvl>
   </w:abstractNum>
-  <w:num w:numId="1" w16cid:durableId="1115366616">
+  <w:num w:numId="1" w16cid:durableId="696586973">
     <w:abstractNumId w:val="1"/>
   </w:num>
-  <w:num w:numId="2" w16cid:durableId="599261648">
+  <w:num w:numId="2" w16cid:durableId="305016734">
     <w:abstractNumId w:val="0"/>
   </w:num>
 </w:numbering>
@@ -2815,6 +2825,7 @@
   <w:style w:type="character" w:default="1" w:styleId="Fontepargpadro">
     <w:name w:val="Default Paragraph Font"/>
     <w:uiPriority w:val="1"/>
+    <w:semiHidden/>
     <w:unhideWhenUsed/>
   </w:style>
   <w:style w:type="table" w:default="1" w:styleId="Tabelanormal">
@@ -2873,8 +2884,8 @@
       <w:u w:val="single"/>
     </w:rPr>
   </w:style>
-  <w:style w:type="character" w:styleId="MenoPendente">
-    <w:name w:val="Unresolved Mention"/>
+  <w:style w:type="character" w:customStyle="1" w:styleId="MenoPendente1">
+    <w:name w:val="Menção Pendente1"/>
     <w:basedOn w:val="Fontepargpadro"/>
     <w:uiPriority w:val="99"/>
     <w:semiHidden/>
@@ -2953,7 +2964,7 @@
     </a:clrScheme>
     <a:fontScheme name="Office">
       <a:majorFont>
-        <a:latin typeface="Calibri Light" panose="020F0302020204030204"/>
+        <a:latin typeface="Calibri Light"/>
         <a:ea typeface=""/>
         <a:cs typeface=""/>
         <a:font script="Jpan" typeface="游ゴシック Light"/>
@@ -3005,7 +3016,7 @@
         <a:font script="Tfng" typeface="Ebrima"/>
       </a:majorFont>
       <a:minorFont>
-        <a:latin typeface="Calibri" panose="020F0502020204030204"/>
+        <a:latin typeface="Calibri"/>
         <a:ea typeface=""/>
         <a:cs typeface=""/>
         <a:font script="Jpan" typeface="游明朝"/>
@@ -3210,7 +3221,7 @@
 </file>
 
 <file path=customXml/itemProps1.xml><?xml version="1.0" encoding="utf-8"?>
-<ds:datastoreItem xmlns:ds="http://schemas.openxmlformats.org/officeDocument/2006/customXml" ds:itemID="{9928C14E-15D3-42C3-AF5E-CBCD70E4DCF6}">
+<ds:datastoreItem xmlns:ds="http://schemas.openxmlformats.org/officeDocument/2006/customXml" ds:itemID="{A1C1AB3C-833F-44A7-B0DC-2BDA31007594}">
   <ds:schemaRefs>
     <ds:schemaRef ds:uri="http://schemas.openxmlformats.org/officeDocument/2006/bibliography"/>
   </ds:schemaRefs>

</xml_diff>

<commit_message>
Adição de novos efeitos visuais e animações no CSS, incluindo flutuação do logo, partículas, brilho e pulso. Atualização das descrições de tecnologias no JavaScript e correção de informações de contato no documento. Remoção de CSS inline da página inicial para melhor organização e manutenção do código.
</commit_message>
<xml_diff>
--- a/src/docs/EduardosDosSantosFerreira.docx
+++ b/src/docs/EduardosDosSantosFerreira.docx
@@ -62,25 +62,6 @@
         <w:ind w:left="58" w:firstLine="0"/>
         <w:jc w:val="center"/>
       </w:pPr>
-    </w:p>
-    <w:p>
-      <w:pPr>
-        <w:tabs>
-          <w:tab w:val="center" w:pos="1172"/>
-          <w:tab w:val="center" w:pos="2893"/>
-          <w:tab w:val="center" w:pos="4804"/>
-          <w:tab w:val="center" w:pos="6347"/>
-          <w:tab w:val="center" w:pos="7706"/>
-          <w:tab w:val="center" w:pos="9131"/>
-        </w:tabs>
-        <w:spacing w:after="459"/>
-        <w:ind w:left="0" w:firstLine="0"/>
-        <w:jc w:val="center"/>
-        <w:rPr>
-          <w:color w:val="auto"/>
-          <w:szCs w:val="18"/>
-        </w:rPr>
-      </w:pPr>
       <w:r>
         <w:rPr>
           <w:noProof/>
@@ -88,16 +69,16 @@
           <w:szCs w:val="14"/>
         </w:rPr>
         <w:drawing>
-          <wp:anchor distT="0" distB="0" distL="114300" distR="114300" simplePos="0" relativeHeight="251656192" behindDoc="0" locked="0" layoutInCell="1" allowOverlap="1" wp14:anchorId="21844AF6" wp14:editId="2A36BD9C">
+          <wp:anchor distT="0" distB="0" distL="114300" distR="114300" simplePos="0" relativeHeight="251657728" behindDoc="0" locked="0" layoutInCell="1" allowOverlap="1" wp14:anchorId="21844AF6" wp14:editId="626574EF">
             <wp:simplePos x="0" y="0"/>
             <wp:positionH relativeFrom="column">
-              <wp:posOffset>635</wp:posOffset>
+              <wp:posOffset>62865</wp:posOffset>
             </wp:positionH>
             <wp:positionV relativeFrom="paragraph">
-              <wp:posOffset>10160</wp:posOffset>
+              <wp:posOffset>178766</wp:posOffset>
             </wp:positionV>
             <wp:extent cx="162560" cy="162560"/>
-            <wp:effectExtent l="0" t="0" r="8890" b="8890"/>
+            <wp:effectExtent l="0" t="0" r="0" b="0"/>
             <wp:wrapNone/>
             <wp:docPr id="1927156051" name="Imagem 3"/>
             <wp:cNvGraphicFramePr>
@@ -151,15 +132,15 @@
           <w:szCs w:val="14"/>
         </w:rPr>
         <w:drawing>
-          <wp:anchor distT="0" distB="0" distL="114300" distR="114300" simplePos="0" relativeHeight="251674624" behindDoc="0" locked="0" layoutInCell="1" allowOverlap="1" wp14:anchorId="31159B5D" wp14:editId="0AF5B773">
+          <wp:anchor distT="0" distB="0" distL="114300" distR="114300" simplePos="0" relativeHeight="251675136" behindDoc="0" locked="0" layoutInCell="1" allowOverlap="1" wp14:anchorId="31159B5D" wp14:editId="3A5E3991">
             <wp:simplePos x="0" y="0"/>
             <wp:positionH relativeFrom="column">
-              <wp:posOffset>1250315</wp:posOffset>
+              <wp:posOffset>1337310</wp:posOffset>
             </wp:positionH>
             <wp:positionV relativeFrom="paragraph">
-              <wp:posOffset>15875</wp:posOffset>
+              <wp:posOffset>160324</wp:posOffset>
             </wp:positionV>
-            <wp:extent cx="174726" cy="174726"/>
+            <wp:extent cx="174625" cy="174625"/>
             <wp:effectExtent l="0" t="0" r="0" b="0"/>
             <wp:wrapNone/>
             <wp:docPr id="1360773066" name="Imagem 5"/>
@@ -188,7 +169,7 @@
                   <pic:spPr>
                     <a:xfrm>
                       <a:off x="0" y="0"/>
-                      <a:ext cx="174726" cy="174726"/>
+                      <a:ext cx="174625" cy="174625"/>
                     </a:xfrm>
                     <a:prstGeom prst="rect">
                       <a:avLst/>
@@ -213,13 +194,13 @@
           <w:sz w:val="16"/>
         </w:rPr>
         <w:drawing>
-          <wp:anchor distT="0" distB="0" distL="114300" distR="114300" simplePos="0" relativeHeight="251646976" behindDoc="0" locked="0" layoutInCell="1" allowOverlap="1" wp14:anchorId="502F9CF1" wp14:editId="21041751">
+          <wp:anchor distT="0" distB="0" distL="114300" distR="114300" simplePos="0" relativeHeight="251650560" behindDoc="0" locked="0" layoutInCell="1" allowOverlap="1" wp14:anchorId="502F9CF1" wp14:editId="1552BB2E">
             <wp:simplePos x="0" y="0"/>
             <wp:positionH relativeFrom="column">
-              <wp:posOffset>3070860</wp:posOffset>
+              <wp:posOffset>2974975</wp:posOffset>
             </wp:positionH>
             <wp:positionV relativeFrom="paragraph">
-              <wp:posOffset>16510</wp:posOffset>
+              <wp:posOffset>135586</wp:posOffset>
             </wp:positionV>
             <wp:extent cx="214630" cy="214630"/>
             <wp:effectExtent l="0" t="0" r="0" b="0"/>
@@ -269,13 +250,13 @@
           <w:szCs w:val="14"/>
         </w:rPr>
         <w:drawing>
-          <wp:anchor distT="0" distB="0" distL="114300" distR="114300" simplePos="0" relativeHeight="251665408" behindDoc="0" locked="0" layoutInCell="1" allowOverlap="1" wp14:anchorId="054B067D" wp14:editId="4D6AA8F5">
+          <wp:anchor distT="0" distB="0" distL="114300" distR="114300" simplePos="0" relativeHeight="251666944" behindDoc="0" locked="0" layoutInCell="1" allowOverlap="1" wp14:anchorId="054B067D" wp14:editId="7F6C2B15">
             <wp:simplePos x="0" y="0"/>
             <wp:positionH relativeFrom="column">
-              <wp:posOffset>4733290</wp:posOffset>
+              <wp:posOffset>4637405</wp:posOffset>
             </wp:positionH>
             <wp:positionV relativeFrom="paragraph">
-              <wp:posOffset>14605</wp:posOffset>
+              <wp:posOffset>150799</wp:posOffset>
             </wp:positionV>
             <wp:extent cx="192199" cy="192199"/>
             <wp:effectExtent l="0" t="0" r="0" b="0"/>
@@ -324,6 +305,25 @@
           </wp:anchor>
         </w:drawing>
       </w:r>
+    </w:p>
+    <w:p>
+      <w:pPr>
+        <w:tabs>
+          <w:tab w:val="center" w:pos="1172"/>
+          <w:tab w:val="center" w:pos="2893"/>
+          <w:tab w:val="center" w:pos="4804"/>
+          <w:tab w:val="center" w:pos="6347"/>
+          <w:tab w:val="center" w:pos="7706"/>
+          <w:tab w:val="center" w:pos="9131"/>
+        </w:tabs>
+        <w:spacing w:after="459"/>
+        <w:ind w:left="0" w:firstLine="0"/>
+        <w:jc w:val="center"/>
+        <w:rPr>
+          <w:color w:val="auto"/>
+          <w:szCs w:val="18"/>
+        </w:rPr>
+      </w:pPr>
       <w:hyperlink r:id="rId10" w:history="1">
         <w:r>
           <w:rPr>
@@ -365,40 +365,36 @@
         <w:r>
           <w:rPr>
             <w:rStyle w:val="Hyperlink"/>
-            <w:szCs w:val="18"/>
           </w:rPr>
-          <w:t>eduardosferreira69@gmail.com</w:t>
+          <w:t>eduardo.dsf.dev@gmail.com</w:t>
         </w:r>
       </w:hyperlink>
       <w:r>
+        <w:t xml:space="preserve"> </w:t>
+      </w:r>
+      <w:r>
         <w:rPr>
           <w:color w:val="auto"/>
           <w:szCs w:val="18"/>
         </w:rPr>
-        <w:t xml:space="preserve"> </w:t>
+        <w:t>|</w:t>
       </w:r>
       <w:r>
         <w:rPr>
           <w:color w:val="auto"/>
           <w:szCs w:val="18"/>
         </w:rPr>
-        <w:t>|</w:t>
+        <w:t xml:space="preserve"> </w:t>
       </w:r>
       <w:r>
         <w:rPr>
           <w:color w:val="auto"/>
           <w:szCs w:val="18"/>
         </w:rPr>
-        <w:t xml:space="preserve"> </w:t>
-      </w:r>
-      <w:r>
-        <w:rPr>
-          <w:color w:val="auto"/>
-          <w:szCs w:val="18"/>
-        </w:rPr>
         <w:t xml:space="preserve">           </w:t>
       </w:r>
       <w:hyperlink r:id="rId12" w:history="1">
+        <w:proofErr w:type="spellStart"/>
         <w:r>
           <w:rPr>
             <w:rStyle w:val="Hyperlink"/>
@@ -407,6 +403,7 @@
           </w:rPr>
           <w:t>EduardoDosSantosFerreira</w:t>
         </w:r>
+        <w:proofErr w:type="spellEnd"/>
       </w:hyperlink>
       <w:r>
         <w:rPr>
@@ -920,20 +917,30 @@
         </w:rPr>
         <w:tab/>
       </w:r>
+      <w:proofErr w:type="spellStart"/>
       <w:r>
         <w:rPr>
           <w:i/>
           <w:color w:val="5D5D5D"/>
           <w:sz w:val="16"/>
         </w:rPr>
-        <w:t>September 20</w:t>
-      </w:r>
+        <w:t>September</w:t>
+      </w:r>
+      <w:proofErr w:type="spellEnd"/>
       <w:r>
         <w:rPr>
           <w:i/>
           <w:color w:val="5D5D5D"/>
           <w:sz w:val="16"/>
         </w:rPr>
+        <w:t xml:space="preserve"> 20</w:t>
+      </w:r>
+      <w:r>
+        <w:rPr>
+          <w:i/>
+          <w:color w:val="5D5D5D"/>
+          <w:sz w:val="16"/>
+        </w:rPr>
         <w:t>24</w:t>
       </w:r>
       <w:r>
@@ -947,6 +954,7 @@
       <w:r>
         <w:t xml:space="preserve"> </w:t>
       </w:r>
+      <w:proofErr w:type="spellStart"/>
       <w:r>
         <w:rPr>
           <w:i/>
@@ -955,6 +963,7 @@
         </w:rPr>
         <w:t>February</w:t>
       </w:r>
+      <w:proofErr w:type="spellEnd"/>
       <w:r>
         <w:rPr>
           <w:i/>
@@ -1107,6 +1116,7 @@
         </w:rPr>
         <w:t>-</w:t>
       </w:r>
+      <w:proofErr w:type="spellStart"/>
       <w:r>
         <w:rPr>
           <w:color w:val="5D5D5D"/>
@@ -1114,6 +1124,7 @@
         </w:rPr>
         <w:t>end</w:t>
       </w:r>
+      <w:proofErr w:type="spellEnd"/>
       <w:r>
         <w:rPr>
           <w:color w:val="5D5D5D"/>
@@ -1278,13 +1289,23 @@
         <w:spacing w:after="25"/>
         <w:ind w:left="-15" w:right="-15" w:firstLine="0"/>
       </w:pPr>
+      <w:proofErr w:type="spellStart"/>
       <w:r>
         <w:rPr>
           <w:b/>
           <w:color w:val="414141"/>
           <w:sz w:val="20"/>
         </w:rPr>
-        <w:t>CleanCrow.</w:t>
+        <w:t>CleanCrow</w:t>
+      </w:r>
+      <w:proofErr w:type="spellEnd"/>
+      <w:r>
+        <w:rPr>
+          <w:b/>
+          <w:color w:val="414141"/>
+          <w:sz w:val="20"/>
+        </w:rPr>
+        <w:t>.</w:t>
       </w:r>
       <w:r>
         <w:rPr>
@@ -1347,7 +1368,23 @@
         <w:ind w:hanging="159"/>
       </w:pPr>
       <w:r>
-        <w:t>Executa o comando ipconfig/ flushdns para limpar cache DNS.</w:t>
+        <w:t xml:space="preserve">Executa o comando </w:t>
+      </w:r>
+      <w:proofErr w:type="spellStart"/>
+      <w:r>
+        <w:t>ipconfig</w:t>
+      </w:r>
+      <w:proofErr w:type="spellEnd"/>
+      <w:r>
+        <w:t xml:space="preserve">/ </w:t>
+      </w:r>
+      <w:proofErr w:type="spellStart"/>
+      <w:r>
+        <w:t>flushdns</w:t>
+      </w:r>
+      <w:proofErr w:type="spellEnd"/>
+      <w:r>
+        <w:t xml:space="preserve"> para limpar cache DNS.</w:t>
       </w:r>
     </w:p>
     <w:p>
@@ -1359,7 +1396,15 @@
         <w:ind w:hanging="159"/>
       </w:pPr>
       <w:r>
-        <w:t>Executa o utilitário cleanmgr /sagerun:1 para liberar espaço em disco.</w:t>
+        <w:t xml:space="preserve">Executa o utilitário </w:t>
+      </w:r>
+      <w:proofErr w:type="spellStart"/>
+      <w:r>
+        <w:t>cleanmgr</w:t>
+      </w:r>
+      <w:proofErr w:type="spellEnd"/>
+      <w:r>
+        <w:t xml:space="preserve"> /sagerun:1 para liberar espaço em disco.</w:t>
       </w:r>
     </w:p>
     <w:p>
@@ -1372,7 +1417,15 @@
         <w:ind w:hanging="159"/>
       </w:pPr>
       <w:r>
-        <w:t>Remove cache e cookies dos navegadores Google Chrome, Mozilla Firefox, Opera e Brave utilizando comando de linha</w:t>
+        <w:t xml:space="preserve">Remove cache e cookies dos navegadores Google Chrome, Mozilla Firefox, Opera e </w:t>
+      </w:r>
+      <w:proofErr w:type="spellStart"/>
+      <w:r>
+        <w:t>Brave</w:t>
+      </w:r>
+      <w:proofErr w:type="spellEnd"/>
+      <w:r>
+        <w:t xml:space="preserve"> utilizando comando de linha</w:t>
       </w:r>
       <w:r>
         <w:t>.</w:t>
@@ -1399,12 +1452,14 @@
       <w:r>
         <w:fldChar w:fldCharType="separate"/>
       </w:r>
+      <w:proofErr w:type="spellStart"/>
       <w:r>
         <w:rPr>
           <w:rStyle w:val="Hyperlink"/>
         </w:rPr>
         <w:t>CleanCrow</w:t>
       </w:r>
+      <w:proofErr w:type="spellEnd"/>
     </w:p>
     <w:p>
       <w:pPr>
@@ -1417,6 +1472,7 @@
       <w:r>
         <w:fldChar w:fldCharType="end"/>
       </w:r>
+      <w:proofErr w:type="spellStart"/>
       <w:r>
         <w:rPr>
           <w:b/>
@@ -1425,6 +1481,7 @@
         </w:rPr>
         <w:t>Crowvert</w:t>
       </w:r>
+      <w:proofErr w:type="spellEnd"/>
       <w:r>
         <w:rPr>
           <w:b/>
@@ -1496,8 +1553,13 @@
         <w:t>Conver</w:t>
       </w:r>
       <w:r>
-        <w:t>te arquivos 7zip, zip e winrar</w:t>
-      </w:r>
+        <w:t xml:space="preserve">te arquivos 7zip, zip e </w:t>
+      </w:r>
+      <w:proofErr w:type="spellStart"/>
+      <w:r>
+        <w:t>winrar</w:t>
+      </w:r>
+      <w:proofErr w:type="spellEnd"/>
       <w:r>
         <w:t>.</w:t>
       </w:r>
@@ -1511,7 +1573,47 @@
         <w:ind w:hanging="159"/>
       </w:pPr>
       <w:r>
-        <w:t>Converte documentos txt, docx, pdf, csv e xlsx.</w:t>
+        <w:t xml:space="preserve">Converte documentos </w:t>
+      </w:r>
+      <w:proofErr w:type="spellStart"/>
+      <w:r>
+        <w:t>txt</w:t>
+      </w:r>
+      <w:proofErr w:type="spellEnd"/>
+      <w:r>
+        <w:t xml:space="preserve">, </w:t>
+      </w:r>
+      <w:proofErr w:type="spellStart"/>
+      <w:r>
+        <w:t>docx</w:t>
+      </w:r>
+      <w:proofErr w:type="spellEnd"/>
+      <w:r>
+        <w:t xml:space="preserve">, </w:t>
+      </w:r>
+      <w:proofErr w:type="spellStart"/>
+      <w:r>
+        <w:t>pdf</w:t>
+      </w:r>
+      <w:proofErr w:type="spellEnd"/>
+      <w:r>
+        <w:t xml:space="preserve">, </w:t>
+      </w:r>
+      <w:proofErr w:type="spellStart"/>
+      <w:r>
+        <w:t>csv</w:t>
+      </w:r>
+      <w:proofErr w:type="spellEnd"/>
+      <w:r>
+        <w:t xml:space="preserve"> e </w:t>
+      </w:r>
+      <w:proofErr w:type="spellStart"/>
+      <w:r>
+        <w:t>xlsx</w:t>
+      </w:r>
+      <w:proofErr w:type="spellEnd"/>
+      <w:r>
+        <w:t>.</w:t>
       </w:r>
     </w:p>
     <w:p>
@@ -1524,7 +1626,23 @@
         <w:ind w:hanging="159"/>
       </w:pPr>
       <w:r>
-        <w:t>Converte imagens svg, png, pdf, jpg.</w:t>
+        <w:t xml:space="preserve">Converte imagens svg, png, </w:t>
+      </w:r>
+      <w:proofErr w:type="spellStart"/>
+      <w:r>
+        <w:t>pdf</w:t>
+      </w:r>
+      <w:proofErr w:type="spellEnd"/>
+      <w:r>
+        <w:t xml:space="preserve">, </w:t>
+      </w:r>
+      <w:proofErr w:type="spellStart"/>
+      <w:r>
+        <w:t>jpg</w:t>
+      </w:r>
+      <w:proofErr w:type="spellEnd"/>
+      <w:r>
+        <w:t>.</w:t>
       </w:r>
     </w:p>
     <w:p>
@@ -1548,12 +1666,14 @@
       <w:r>
         <w:fldChar w:fldCharType="separate"/>
       </w:r>
+      <w:proofErr w:type="spellStart"/>
       <w:r>
         <w:rPr>
           <w:rStyle w:val="Hyperlink"/>
         </w:rPr>
         <w:t>Crowvert</w:t>
       </w:r>
+      <w:proofErr w:type="spellEnd"/>
     </w:p>
     <w:p>
       <w:pPr>
@@ -1656,6 +1776,136 @@
           <w:b/>
           <w:bCs/>
         </w:rPr>
+        <w:t>Microsoft</w:t>
+      </w:r>
+    </w:p>
+    <w:p>
+      <w:r>
+        <w:rPr>
+          <w:b/>
+          <w:bCs/>
+        </w:rPr>
+        <w:t>AI-900</w:t>
+      </w:r>
+      <w:r>
+        <w:t xml:space="preserve"> – Fundamentos de IA no AZURE.</w:t>
+      </w:r>
+    </w:p>
+    <w:p>
+      <w:pPr>
+        <w:rPr>
+          <w:b/>
+          <w:bCs/>
+        </w:rPr>
+      </w:pPr>
+      <w:r>
+        <w:rPr>
+          <w:b/>
+          <w:bCs/>
+        </w:rPr>
+        <w:t xml:space="preserve">AZ-305 – </w:t>
+      </w:r>
+      <w:r>
+        <w:t xml:space="preserve">Azure </w:t>
+      </w:r>
+      <w:proofErr w:type="spellStart"/>
+      <w:r>
+        <w:t>Solutions</w:t>
+      </w:r>
+      <w:proofErr w:type="spellEnd"/>
+      <w:r>
+        <w:t xml:space="preserve"> Architect Expert</w:t>
+      </w:r>
+      <w:r>
+        <w:rPr>
+          <w:b/>
+          <w:bCs/>
+        </w:rPr>
+        <w:t>.</w:t>
+      </w:r>
+    </w:p>
+    <w:p>
+      <w:pPr>
+        <w:rPr>
+          <w:b/>
+          <w:bCs/>
+        </w:rPr>
+      </w:pPr>
+      <w:r>
+        <w:rPr>
+          <w:b/>
+          <w:bCs/>
+        </w:rPr>
+        <w:t xml:space="preserve">AZ-400 – </w:t>
+      </w:r>
+      <w:proofErr w:type="spellStart"/>
+      <w:r>
+        <w:t>DevOps</w:t>
+      </w:r>
+      <w:proofErr w:type="spellEnd"/>
+      <w:r>
+        <w:t xml:space="preserve"> </w:t>
+      </w:r>
+      <w:proofErr w:type="spellStart"/>
+      <w:r>
+        <w:t>Engineer</w:t>
+      </w:r>
+      <w:proofErr w:type="spellEnd"/>
+      <w:r>
+        <w:t xml:space="preserve"> Expert</w:t>
+      </w:r>
+      <w:r>
+        <w:rPr>
+          <w:b/>
+          <w:bCs/>
+        </w:rPr>
+        <w:t>.</w:t>
+      </w:r>
+    </w:p>
+    <w:p>
+      <w:r>
+        <w:rPr>
+          <w:b/>
+          <w:bCs/>
+        </w:rPr>
+        <w:t>DP-100</w:t>
+      </w:r>
+      <w:r>
+        <w:t xml:space="preserve"> – Data </w:t>
+      </w:r>
+      <w:proofErr w:type="spellStart"/>
+      <w:r>
+        <w:t>Scientist</w:t>
+      </w:r>
+      <w:proofErr w:type="spellEnd"/>
+      <w:r>
+        <w:t xml:space="preserve"> </w:t>
+      </w:r>
+      <w:proofErr w:type="spellStart"/>
+      <w:r>
+        <w:t>on</w:t>
+      </w:r>
+      <w:proofErr w:type="spellEnd"/>
+      <w:r>
+        <w:t xml:space="preserve"> Azure</w:t>
+      </w:r>
+      <w:r>
+        <w:t>.</w:t>
+      </w:r>
+    </w:p>
+    <w:p/>
+    <w:p>
+      <w:pPr>
+        <w:rPr>
+          <w:b/>
+          <w:bCs/>
+        </w:rPr>
+      </w:pPr>
+      <w:r>
+        <w:rPr>
+          <w:b/>
+          <w:bCs/>
+        </w:rPr>
         <w:t>DIO</w:t>
       </w:r>
     </w:p>
@@ -1677,7 +1927,23 @@
         <w:t>Curso de v</w:t>
       </w:r>
       <w:r>
-        <w:t>ersionamento de código (Git/Github)</w:t>
+        <w:t>ersionamento de código (</w:t>
+      </w:r>
+      <w:proofErr w:type="spellStart"/>
+      <w:r>
+        <w:t>Git</w:t>
+      </w:r>
+      <w:proofErr w:type="spellEnd"/>
+      <w:r>
+        <w:t>/</w:t>
+      </w:r>
+      <w:proofErr w:type="spellStart"/>
+      <w:r>
+        <w:t>Github</w:t>
+      </w:r>
+      <w:proofErr w:type="spellEnd"/>
+      <w:r>
+        <w:t>)</w:t>
       </w:r>
       <w:r>
         <w:t>.</w:t>
@@ -1907,7 +2173,12 @@
     </w:p>
     <w:p>
       <w:r>
-        <w:t>AI-900 – Fundamentos de IA no AZURE.</w:t>
+        <w:t>Curso Segurança em tecnologia da informação.</w:t>
+      </w:r>
+    </w:p>
+    <w:p>
+      <w:r>
+        <w:t>Curso Edição de fotos e vídeo com Windows 10.</w:t>
       </w:r>
     </w:p>
     <w:p/>
@@ -2825,7 +3096,6 @@
   <w:style w:type="character" w:default="1" w:styleId="Fontepargpadro">
     <w:name w:val="Default Paragraph Font"/>
     <w:uiPriority w:val="1"/>
-    <w:semiHidden/>
     <w:unhideWhenUsed/>
   </w:style>
   <w:style w:type="table" w:default="1" w:styleId="Tabelanormal">
@@ -2916,6 +3186,18 @@
     <w:rPr>
       <w:color w:val="954F72" w:themeColor="followedHyperlink"/>
       <w:u w:val="single"/>
+    </w:rPr>
+  </w:style>
+  <w:style w:type="character" w:styleId="MenoPendente">
+    <w:name w:val="Unresolved Mention"/>
+    <w:basedOn w:val="Fontepargpadro"/>
+    <w:uiPriority w:val="99"/>
+    <w:semiHidden/>
+    <w:unhideWhenUsed/>
+    <w:rsid w:val="0055692B"/>
+    <w:rPr>
+      <w:color w:val="605E5C"/>
+      <w:shd w:val="clear" w:color="auto" w:fill="E1DFDD"/>
     </w:rPr>
   </w:style>
 </w:styles>

</xml_diff>